<commit_message>
Table des matières refaite
</commit_message>
<xml_diff>
--- a/Doc/Guide/Guide.docx
+++ b/Doc/Guide/Guide.docx
@@ -7,6 +7,7 @@
         <w:pStyle w:val="TitleAH"/>
       </w:pPr>
       <w:bookmarkStart w:id="0" w:name="_Toc496536702"/>
+      <w:bookmarkStart w:id="1" w:name="_Toc496688533"/>
       <w:r>
         <w:t>Bibliothè</w:t>
       </w:r>
@@ -14,6 +15,7 @@
         <w:t>que en ligne – Guide</w:t>
       </w:r>
       <w:bookmarkEnd w:id="0"/>
+      <w:bookmarkEnd w:id="1"/>
     </w:p>
     <w:p>
       <w:pPr>
@@ -334,161 +336,7 @@
         <w:t>Table des matières</w:t>
       </w:r>
     </w:p>
-    <w:p>
-      <w:pPr>
-        <w:pStyle w:val="TOC2"/>
-        <w:tabs>
-          <w:tab w:val="right" w:pos="9016"/>
-        </w:tabs>
-        <w:rPr>
-          <w:rFonts w:eastAsiaTheme="minorEastAsia" w:cstheme="minorBidi"/>
-          <w:b w:val="0"/>
-          <w:bCs w:val="0"/>
-          <w:smallCaps w:val="0"/>
-          <w:noProof/>
-          <w:lang w:eastAsia="fr-CH"/>
-        </w:rPr>
-      </w:pPr>
-      <w:r>
-        <w:fldChar w:fldCharType="begin"/>
-      </w:r>
-      <w:r>
-        <w:instrText xml:space="preserve"> TOC \h \z \t "Titre1_AH;1;SubTitre1_AH;3;Title_AH;2" </w:instrText>
-      </w:r>
-      <w:r>
-        <w:fldChar w:fldCharType="separate"/>
-      </w:r>
-      <w:hyperlink w:anchor="_Toc496536702" w:history="1">
-        <w:r>
-          <w:rPr>
-            <w:rStyle w:val="Hyperlink"/>
-            <w:noProof/>
-          </w:rPr>
-          <w:t>Bibliothèque en ligne – Guide</w:t>
-        </w:r>
-        <w:r>
-          <w:rPr>
-            <w:noProof/>
-            <w:webHidden/>
-          </w:rPr>
-          <w:tab/>
-        </w:r>
-        <w:r>
-          <w:rPr>
-            <w:noProof/>
-            <w:webHidden/>
-          </w:rPr>
-          <w:fldChar w:fldCharType="begin"/>
-        </w:r>
-        <w:r>
-          <w:rPr>
-            <w:noProof/>
-            <w:webHidden/>
-          </w:rPr>
-          <w:instrText xml:space="preserve"> PAGEREF _Toc496536702 \h </w:instrText>
-        </w:r>
-        <w:r>
-          <w:rPr>
-            <w:noProof/>
-            <w:webHidden/>
-          </w:rPr>
-        </w:r>
-        <w:r>
-          <w:rPr>
-            <w:noProof/>
-            <w:webHidden/>
-          </w:rPr>
-          <w:fldChar w:fldCharType="separate"/>
-        </w:r>
-        <w:r>
-          <w:rPr>
-            <w:noProof/>
-            <w:webHidden/>
-          </w:rPr>
-          <w:t>1</w:t>
-        </w:r>
-        <w:r>
-          <w:rPr>
-            <w:noProof/>
-            <w:webHidden/>
-          </w:rPr>
-          <w:fldChar w:fldCharType="end"/>
-        </w:r>
-      </w:hyperlink>
-    </w:p>
-    <w:p>
-      <w:pPr>
-        <w:pStyle w:val="TOC2"/>
-        <w:tabs>
-          <w:tab w:val="right" w:pos="9016"/>
-        </w:tabs>
-        <w:rPr>
-          <w:rFonts w:eastAsiaTheme="minorEastAsia" w:cstheme="minorBidi"/>
-          <w:b w:val="0"/>
-          <w:bCs w:val="0"/>
-          <w:smallCaps w:val="0"/>
-          <w:noProof/>
-          <w:lang w:eastAsia="fr-CH"/>
-        </w:rPr>
-      </w:pPr>
-      <w:hyperlink w:anchor="_Toc496536703" w:history="1">
-        <w:r>
-          <w:rPr>
-            <w:rStyle w:val="Hyperlink"/>
-            <w:noProof/>
-          </w:rPr>
-          <w:t>Guide utilisateur</w:t>
-        </w:r>
-        <w:r>
-          <w:rPr>
-            <w:noProof/>
-            <w:webHidden/>
-          </w:rPr>
-          <w:tab/>
-        </w:r>
-        <w:r>
-          <w:rPr>
-            <w:noProof/>
-            <w:webHidden/>
-          </w:rPr>
-          <w:fldChar w:fldCharType="begin"/>
-        </w:r>
-        <w:r>
-          <w:rPr>
-            <w:noProof/>
-            <w:webHidden/>
-          </w:rPr>
-          <w:instrText xml:space="preserve"> PAGEREF _Toc496536703 \h </w:instrText>
-        </w:r>
-        <w:r>
-          <w:rPr>
-            <w:noProof/>
-            <w:webHidden/>
-          </w:rPr>
-        </w:r>
-        <w:r>
-          <w:rPr>
-            <w:noProof/>
-            <w:webHidden/>
-          </w:rPr>
-          <w:fldChar w:fldCharType="separate"/>
-        </w:r>
-        <w:r>
-          <w:rPr>
-            <w:noProof/>
-            <w:webHidden/>
-          </w:rPr>
-          <w:t>3</w:t>
-        </w:r>
-        <w:r>
-          <w:rPr>
-            <w:noProof/>
-            <w:webHidden/>
-          </w:rPr>
-          <w:fldChar w:fldCharType="end"/>
-        </w:r>
-      </w:hyperlink>
-    </w:p>
+    <w:bookmarkStart w:id="2" w:name="_Toc496536703"/>
     <w:p>
       <w:pPr>
         <w:pStyle w:val="TOC1"/>
@@ -505,13 +353,22 @@
           <w:lang w:eastAsia="fr-CH"/>
         </w:rPr>
       </w:pPr>
-      <w:hyperlink w:anchor="_Toc496536704" w:history="1">
+      <w:r>
+        <w:fldChar w:fldCharType="begin"/>
+      </w:r>
+      <w:r>
+        <w:instrText xml:space="preserve"> TOC \h \z \t "Titre1_AH;2;SubTitre1_AH;3;Title_AH;1" </w:instrText>
+      </w:r>
+      <w:r>
+        <w:fldChar w:fldCharType="separate"/>
+      </w:r>
+      <w:hyperlink w:anchor="_Toc496688533" w:history="1">
         <w:r>
           <w:rPr>
             <w:rStyle w:val="Hyperlink"/>
             <w:noProof/>
           </w:rPr>
-          <w:t>Installation</w:t>
+          <w:t>Bibliothèque en ligne – Guide</w:t>
         </w:r>
         <w:r>
           <w:rPr>
@@ -532,7 +389,7 @@
             <w:noProof/>
             <w:webHidden/>
           </w:rPr>
-          <w:instrText xml:space="preserve"> PAGEREF _Toc496536704 \h </w:instrText>
+          <w:instrText xml:space="preserve"> PAGEREF _Toc496688533 \h </w:instrText>
         </w:r>
         <w:r>
           <w:rPr>
@@ -552,220 +409,7 @@
             <w:noProof/>
             <w:webHidden/>
           </w:rPr>
-          <w:t>3</w:t>
-        </w:r>
-        <w:r>
-          <w:rPr>
-            <w:noProof/>
-            <w:webHidden/>
-          </w:rPr>
-          <w:fldChar w:fldCharType="end"/>
-        </w:r>
-      </w:hyperlink>
-    </w:p>
-    <w:p>
-      <w:pPr>
-        <w:pStyle w:val="TOC3"/>
-        <w:tabs>
-          <w:tab w:val="right" w:pos="9016"/>
-        </w:tabs>
-        <w:rPr>
-          <w:rFonts w:eastAsiaTheme="minorEastAsia" w:cstheme="minorBidi"/>
-          <w:smallCaps w:val="0"/>
-          <w:noProof/>
-          <w:lang w:eastAsia="fr-CH"/>
-        </w:rPr>
-      </w:pPr>
-      <w:hyperlink w:anchor="_Toc496536705" w:history="1">
-        <w:r>
-          <w:rPr>
-            <w:rStyle w:val="Hyperlink"/>
-            <w:noProof/>
-          </w:rPr>
-          <w:t>Logiciels nécessaires externes :</w:t>
-        </w:r>
-        <w:r>
-          <w:rPr>
-            <w:noProof/>
-            <w:webHidden/>
-          </w:rPr>
-          <w:tab/>
-        </w:r>
-        <w:r>
-          <w:rPr>
-            <w:noProof/>
-            <w:webHidden/>
-          </w:rPr>
-          <w:fldChar w:fldCharType="begin"/>
-        </w:r>
-        <w:r>
-          <w:rPr>
-            <w:noProof/>
-            <w:webHidden/>
-          </w:rPr>
-          <w:instrText xml:space="preserve"> PAGEREF _Toc496536705 \h </w:instrText>
-        </w:r>
-        <w:r>
-          <w:rPr>
-            <w:noProof/>
-            <w:webHidden/>
-          </w:rPr>
-        </w:r>
-        <w:r>
-          <w:rPr>
-            <w:noProof/>
-            <w:webHidden/>
-          </w:rPr>
-          <w:fldChar w:fldCharType="separate"/>
-        </w:r>
-        <w:r>
-          <w:rPr>
-            <w:noProof/>
-            <w:webHidden/>
-          </w:rPr>
-          <w:t>3</w:t>
-        </w:r>
-        <w:r>
-          <w:rPr>
-            <w:noProof/>
-            <w:webHidden/>
-          </w:rPr>
-          <w:fldChar w:fldCharType="end"/>
-        </w:r>
-      </w:hyperlink>
-    </w:p>
-    <w:p>
-      <w:pPr>
-        <w:pStyle w:val="TOC3"/>
-        <w:tabs>
-          <w:tab w:val="right" w:pos="9016"/>
-        </w:tabs>
-        <w:rPr>
-          <w:rFonts w:eastAsiaTheme="minorEastAsia" w:cstheme="minorBidi"/>
-          <w:smallCaps w:val="0"/>
-          <w:noProof/>
-          <w:lang w:eastAsia="fr-CH"/>
-        </w:rPr>
-      </w:pPr>
-      <w:hyperlink w:anchor="_Toc496536706" w:history="1">
-        <w:r>
-          <w:rPr>
-            <w:rStyle w:val="Hyperlink"/>
-            <w:noProof/>
-          </w:rPr>
-          <w:t>Configurations à effectuer :</w:t>
-        </w:r>
-        <w:r>
-          <w:rPr>
-            <w:noProof/>
-            <w:webHidden/>
-          </w:rPr>
-          <w:tab/>
-        </w:r>
-        <w:r>
-          <w:rPr>
-            <w:noProof/>
-            <w:webHidden/>
-          </w:rPr>
-          <w:fldChar w:fldCharType="begin"/>
-        </w:r>
-        <w:r>
-          <w:rPr>
-            <w:noProof/>
-            <w:webHidden/>
-          </w:rPr>
-          <w:instrText xml:space="preserve"> PAGEREF _Toc496536706 \h </w:instrText>
-        </w:r>
-        <w:r>
-          <w:rPr>
-            <w:noProof/>
-            <w:webHidden/>
-          </w:rPr>
-        </w:r>
-        <w:r>
-          <w:rPr>
-            <w:noProof/>
-            <w:webHidden/>
-          </w:rPr>
-          <w:fldChar w:fldCharType="separate"/>
-        </w:r>
-        <w:r>
-          <w:rPr>
-            <w:noProof/>
-            <w:webHidden/>
-          </w:rPr>
-          <w:t>3</w:t>
-        </w:r>
-        <w:r>
-          <w:rPr>
-            <w:noProof/>
-            <w:webHidden/>
-          </w:rPr>
-          <w:fldChar w:fldCharType="end"/>
-        </w:r>
-      </w:hyperlink>
-    </w:p>
-    <w:p>
-      <w:pPr>
-        <w:pStyle w:val="TOC3"/>
-        <w:tabs>
-          <w:tab w:val="right" w:pos="9016"/>
-        </w:tabs>
-        <w:rPr>
-          <w:rFonts w:eastAsiaTheme="minorEastAsia" w:cstheme="minorBidi"/>
-          <w:smallCaps w:val="0"/>
-          <w:noProof/>
-          <w:lang w:eastAsia="fr-CH"/>
-        </w:rPr>
-      </w:pPr>
-      <w:hyperlink w:anchor="_Toc496536707" w:history="1">
-        <w:r>
-          <w:rPr>
-            <w:rStyle w:val="Hyperlink"/>
-            <w:noProof/>
-          </w:rPr>
-          <w:t>Mise en place</w:t>
-        </w:r>
-        <w:r>
-          <w:rPr>
-            <w:noProof/>
-            <w:webHidden/>
-          </w:rPr>
-          <w:tab/>
-        </w:r>
-        <w:r>
-          <w:rPr>
-            <w:noProof/>
-            <w:webHidden/>
-          </w:rPr>
-          <w:fldChar w:fldCharType="begin"/>
-        </w:r>
-        <w:r>
-          <w:rPr>
-            <w:noProof/>
-            <w:webHidden/>
-          </w:rPr>
-          <w:instrText xml:space="preserve"> PAGEREF _Toc496536707 \h </w:instrText>
-        </w:r>
-        <w:r>
-          <w:rPr>
-            <w:noProof/>
-            <w:webHidden/>
-          </w:rPr>
-        </w:r>
-        <w:r>
-          <w:rPr>
-            <w:noProof/>
-            <w:webHidden/>
-          </w:rPr>
-          <w:fldChar w:fldCharType="separate"/>
-        </w:r>
-        <w:r>
-          <w:rPr>
-            <w:noProof/>
-            <w:webHidden/>
-          </w:rPr>
-          <w:t>3</w:t>
+          <w:t>1</w:t>
         </w:r>
         <w:r>
           <w:rPr>
@@ -792,13 +436,13 @@
           <w:lang w:eastAsia="fr-CH"/>
         </w:rPr>
       </w:pPr>
-      <w:hyperlink w:anchor="_Toc496536708" w:history="1">
+      <w:hyperlink w:anchor="_Toc496688534" w:history="1">
         <w:r>
           <w:rPr>
             <w:rStyle w:val="Hyperlink"/>
             <w:noProof/>
           </w:rPr>
-          <w:t>Gérer la bibliothèque</w:t>
+          <w:t>Guide utilisateur</w:t>
         </w:r>
         <w:r>
           <w:rPr>
@@ -819,7 +463,7 @@
             <w:noProof/>
             <w:webHidden/>
           </w:rPr>
-          <w:instrText xml:space="preserve"> PAGEREF _Toc496536708 \h </w:instrText>
+          <w:instrText xml:space="preserve"> PAGEREF _Toc496688534 \h </w:instrText>
         </w:r>
         <w:r>
           <w:rPr>
@@ -839,7 +483,80 @@
             <w:noProof/>
             <w:webHidden/>
           </w:rPr>
-          <w:t>4</w:t>
+          <w:t>3</w:t>
+        </w:r>
+        <w:r>
+          <w:rPr>
+            <w:noProof/>
+            <w:webHidden/>
+          </w:rPr>
+          <w:fldChar w:fldCharType="end"/>
+        </w:r>
+      </w:hyperlink>
+    </w:p>
+    <w:p>
+      <w:pPr>
+        <w:pStyle w:val="TOC2"/>
+        <w:tabs>
+          <w:tab w:val="right" w:pos="9016"/>
+        </w:tabs>
+        <w:rPr>
+          <w:rFonts w:eastAsiaTheme="minorEastAsia" w:cstheme="minorBidi"/>
+          <w:b w:val="0"/>
+          <w:bCs w:val="0"/>
+          <w:smallCaps w:val="0"/>
+          <w:noProof/>
+          <w:lang w:eastAsia="fr-CH"/>
+        </w:rPr>
+      </w:pPr>
+      <w:hyperlink w:anchor="_Toc496688535" w:history="1">
+        <w:r>
+          <w:rPr>
+            <w:rStyle w:val="Hyperlink"/>
+            <w:noProof/>
+          </w:rPr>
+          <w:t>Installation</w:t>
+        </w:r>
+        <w:r>
+          <w:rPr>
+            <w:noProof/>
+            <w:webHidden/>
+          </w:rPr>
+          <w:tab/>
+        </w:r>
+        <w:r>
+          <w:rPr>
+            <w:noProof/>
+            <w:webHidden/>
+          </w:rPr>
+          <w:fldChar w:fldCharType="begin"/>
+        </w:r>
+        <w:r>
+          <w:rPr>
+            <w:noProof/>
+            <w:webHidden/>
+          </w:rPr>
+          <w:instrText xml:space="preserve"> PAGEREF _Toc496688535 \h </w:instrText>
+        </w:r>
+        <w:r>
+          <w:rPr>
+            <w:noProof/>
+            <w:webHidden/>
+          </w:rPr>
+        </w:r>
+        <w:r>
+          <w:rPr>
+            <w:noProof/>
+            <w:webHidden/>
+          </w:rPr>
+          <w:fldChar w:fldCharType="separate"/>
+        </w:r>
+        <w:r>
+          <w:rPr>
+            <w:noProof/>
+            <w:webHidden/>
+          </w:rPr>
+          <w:t>3</w:t>
         </w:r>
         <w:r>
           <w:rPr>
@@ -863,12 +580,298 @@
           <w:lang w:eastAsia="fr-CH"/>
         </w:rPr>
       </w:pPr>
-      <w:hyperlink w:anchor="_Toc496536709" w:history="1">
+      <w:hyperlink w:anchor="_Toc496688536" w:history="1">
         <w:r>
           <w:rPr>
             <w:rStyle w:val="Hyperlink"/>
             <w:noProof/>
           </w:rPr>
+          <w:t>Logiciels nécessaires externes :</w:t>
+        </w:r>
+        <w:r>
+          <w:rPr>
+            <w:noProof/>
+            <w:webHidden/>
+          </w:rPr>
+          <w:tab/>
+        </w:r>
+        <w:r>
+          <w:rPr>
+            <w:noProof/>
+            <w:webHidden/>
+          </w:rPr>
+          <w:fldChar w:fldCharType="begin"/>
+        </w:r>
+        <w:r>
+          <w:rPr>
+            <w:noProof/>
+            <w:webHidden/>
+          </w:rPr>
+          <w:instrText xml:space="preserve"> PAGEREF _Toc496688536 \h </w:instrText>
+        </w:r>
+        <w:r>
+          <w:rPr>
+            <w:noProof/>
+            <w:webHidden/>
+          </w:rPr>
+        </w:r>
+        <w:r>
+          <w:rPr>
+            <w:noProof/>
+            <w:webHidden/>
+          </w:rPr>
+          <w:fldChar w:fldCharType="separate"/>
+        </w:r>
+        <w:r>
+          <w:rPr>
+            <w:noProof/>
+            <w:webHidden/>
+          </w:rPr>
+          <w:t>3</w:t>
+        </w:r>
+        <w:r>
+          <w:rPr>
+            <w:noProof/>
+            <w:webHidden/>
+          </w:rPr>
+          <w:fldChar w:fldCharType="end"/>
+        </w:r>
+      </w:hyperlink>
+    </w:p>
+    <w:p>
+      <w:pPr>
+        <w:pStyle w:val="TOC3"/>
+        <w:tabs>
+          <w:tab w:val="right" w:pos="9016"/>
+        </w:tabs>
+        <w:rPr>
+          <w:rFonts w:eastAsiaTheme="minorEastAsia" w:cstheme="minorBidi"/>
+          <w:smallCaps w:val="0"/>
+          <w:noProof/>
+          <w:lang w:eastAsia="fr-CH"/>
+        </w:rPr>
+      </w:pPr>
+      <w:hyperlink w:anchor="_Toc496688537" w:history="1">
+        <w:r>
+          <w:rPr>
+            <w:rStyle w:val="Hyperlink"/>
+            <w:noProof/>
+          </w:rPr>
+          <w:t>Configurations à effectuer :</w:t>
+        </w:r>
+        <w:r>
+          <w:rPr>
+            <w:noProof/>
+            <w:webHidden/>
+          </w:rPr>
+          <w:tab/>
+        </w:r>
+        <w:r>
+          <w:rPr>
+            <w:noProof/>
+            <w:webHidden/>
+          </w:rPr>
+          <w:fldChar w:fldCharType="begin"/>
+        </w:r>
+        <w:r>
+          <w:rPr>
+            <w:noProof/>
+            <w:webHidden/>
+          </w:rPr>
+          <w:instrText xml:space="preserve"> PAGEREF _Toc496688537 \h </w:instrText>
+        </w:r>
+        <w:r>
+          <w:rPr>
+            <w:noProof/>
+            <w:webHidden/>
+          </w:rPr>
+        </w:r>
+        <w:r>
+          <w:rPr>
+            <w:noProof/>
+            <w:webHidden/>
+          </w:rPr>
+          <w:fldChar w:fldCharType="separate"/>
+        </w:r>
+        <w:r>
+          <w:rPr>
+            <w:noProof/>
+            <w:webHidden/>
+          </w:rPr>
+          <w:t>3</w:t>
+        </w:r>
+        <w:r>
+          <w:rPr>
+            <w:noProof/>
+            <w:webHidden/>
+          </w:rPr>
+          <w:fldChar w:fldCharType="end"/>
+        </w:r>
+      </w:hyperlink>
+    </w:p>
+    <w:p>
+      <w:pPr>
+        <w:pStyle w:val="TOC3"/>
+        <w:tabs>
+          <w:tab w:val="right" w:pos="9016"/>
+        </w:tabs>
+        <w:rPr>
+          <w:rFonts w:eastAsiaTheme="minorEastAsia" w:cstheme="minorBidi"/>
+          <w:smallCaps w:val="0"/>
+          <w:noProof/>
+          <w:lang w:eastAsia="fr-CH"/>
+        </w:rPr>
+      </w:pPr>
+      <w:hyperlink w:anchor="_Toc496688538" w:history="1">
+        <w:r>
+          <w:rPr>
+            <w:rStyle w:val="Hyperlink"/>
+            <w:noProof/>
+          </w:rPr>
+          <w:t>Mise en place</w:t>
+        </w:r>
+        <w:r>
+          <w:rPr>
+            <w:noProof/>
+            <w:webHidden/>
+          </w:rPr>
+          <w:tab/>
+        </w:r>
+        <w:r>
+          <w:rPr>
+            <w:noProof/>
+            <w:webHidden/>
+          </w:rPr>
+          <w:fldChar w:fldCharType="begin"/>
+        </w:r>
+        <w:r>
+          <w:rPr>
+            <w:noProof/>
+            <w:webHidden/>
+          </w:rPr>
+          <w:instrText xml:space="preserve"> PAGEREF _Toc496688538 \h </w:instrText>
+        </w:r>
+        <w:r>
+          <w:rPr>
+            <w:noProof/>
+            <w:webHidden/>
+          </w:rPr>
+        </w:r>
+        <w:r>
+          <w:rPr>
+            <w:noProof/>
+            <w:webHidden/>
+          </w:rPr>
+          <w:fldChar w:fldCharType="separate"/>
+        </w:r>
+        <w:r>
+          <w:rPr>
+            <w:noProof/>
+            <w:webHidden/>
+          </w:rPr>
+          <w:t>3</w:t>
+        </w:r>
+        <w:r>
+          <w:rPr>
+            <w:noProof/>
+            <w:webHidden/>
+          </w:rPr>
+          <w:fldChar w:fldCharType="end"/>
+        </w:r>
+      </w:hyperlink>
+    </w:p>
+    <w:p>
+      <w:pPr>
+        <w:pStyle w:val="TOC2"/>
+        <w:tabs>
+          <w:tab w:val="right" w:pos="9016"/>
+        </w:tabs>
+        <w:rPr>
+          <w:rFonts w:eastAsiaTheme="minorEastAsia" w:cstheme="minorBidi"/>
+          <w:b w:val="0"/>
+          <w:bCs w:val="0"/>
+          <w:smallCaps w:val="0"/>
+          <w:noProof/>
+          <w:lang w:eastAsia="fr-CH"/>
+        </w:rPr>
+      </w:pPr>
+      <w:hyperlink w:anchor="_Toc496688539" w:history="1">
+        <w:r>
+          <w:rPr>
+            <w:rStyle w:val="Hyperlink"/>
+            <w:noProof/>
+          </w:rPr>
+          <w:t>Gérer la bibliothèque</w:t>
+        </w:r>
+        <w:r>
+          <w:rPr>
+            <w:noProof/>
+            <w:webHidden/>
+          </w:rPr>
+          <w:tab/>
+        </w:r>
+        <w:r>
+          <w:rPr>
+            <w:noProof/>
+            <w:webHidden/>
+          </w:rPr>
+          <w:fldChar w:fldCharType="begin"/>
+        </w:r>
+        <w:r>
+          <w:rPr>
+            <w:noProof/>
+            <w:webHidden/>
+          </w:rPr>
+          <w:instrText xml:space="preserve"> PAGEREF _Toc496688539 \h </w:instrText>
+        </w:r>
+        <w:r>
+          <w:rPr>
+            <w:noProof/>
+            <w:webHidden/>
+          </w:rPr>
+        </w:r>
+        <w:r>
+          <w:rPr>
+            <w:noProof/>
+            <w:webHidden/>
+          </w:rPr>
+          <w:fldChar w:fldCharType="separate"/>
+        </w:r>
+        <w:r>
+          <w:rPr>
+            <w:noProof/>
+            <w:webHidden/>
+          </w:rPr>
+          <w:t>5</w:t>
+        </w:r>
+        <w:r>
+          <w:rPr>
+            <w:noProof/>
+            <w:webHidden/>
+          </w:rPr>
+          <w:fldChar w:fldCharType="end"/>
+        </w:r>
+      </w:hyperlink>
+    </w:p>
+    <w:p>
+      <w:pPr>
+        <w:pStyle w:val="TOC3"/>
+        <w:tabs>
+          <w:tab w:val="right" w:pos="9016"/>
+        </w:tabs>
+        <w:rPr>
+          <w:rFonts w:eastAsiaTheme="minorEastAsia" w:cstheme="minorBidi"/>
+          <w:smallCaps w:val="0"/>
+          <w:noProof/>
+          <w:lang w:eastAsia="fr-CH"/>
+        </w:rPr>
+      </w:pPr>
+      <w:hyperlink w:anchor="_Toc496688540" w:history="1">
+        <w:r>
+          <w:rPr>
+            <w:rStyle w:val="Hyperlink"/>
+            <w:noProof/>
+          </w:rPr>
           <w:t>Panel administrateur</w:t>
         </w:r>
         <w:r>
@@ -890,7 +893,7 @@
             <w:noProof/>
             <w:webHidden/>
           </w:rPr>
-          <w:instrText xml:space="preserve"> PAGEREF _Toc496536709 \h </w:instrText>
+          <w:instrText xml:space="preserve"> PAGEREF _Toc496688540 \h </w:instrText>
         </w:r>
         <w:r>
           <w:rPr>
@@ -910,7 +913,222 @@
             <w:noProof/>
             <w:webHidden/>
           </w:rPr>
-          <w:t>4</w:t>
+          <w:t>5</w:t>
+        </w:r>
+        <w:r>
+          <w:rPr>
+            <w:noProof/>
+            <w:webHidden/>
+          </w:rPr>
+          <w:fldChar w:fldCharType="end"/>
+        </w:r>
+      </w:hyperlink>
+    </w:p>
+    <w:p>
+      <w:pPr>
+        <w:pStyle w:val="TOC2"/>
+        <w:tabs>
+          <w:tab w:val="right" w:pos="9016"/>
+        </w:tabs>
+        <w:rPr>
+          <w:rFonts w:eastAsiaTheme="minorEastAsia" w:cstheme="minorBidi"/>
+          <w:b w:val="0"/>
+          <w:bCs w:val="0"/>
+          <w:smallCaps w:val="0"/>
+          <w:noProof/>
+          <w:lang w:eastAsia="fr-CH"/>
+        </w:rPr>
+      </w:pPr>
+      <w:hyperlink w:anchor="_Toc496688541" w:history="1">
+        <w:r>
+          <w:rPr>
+            <w:rStyle w:val="Hyperlink"/>
+            <w:noProof/>
+          </w:rPr>
+          <w:t>Fonctionnement</w:t>
+        </w:r>
+        <w:r>
+          <w:rPr>
+            <w:noProof/>
+            <w:webHidden/>
+          </w:rPr>
+          <w:tab/>
+        </w:r>
+        <w:r>
+          <w:rPr>
+            <w:noProof/>
+            <w:webHidden/>
+          </w:rPr>
+          <w:fldChar w:fldCharType="begin"/>
+        </w:r>
+        <w:r>
+          <w:rPr>
+            <w:noProof/>
+            <w:webHidden/>
+          </w:rPr>
+          <w:instrText xml:space="preserve"> PAGEREF _Toc496688541 \h </w:instrText>
+        </w:r>
+        <w:r>
+          <w:rPr>
+            <w:noProof/>
+            <w:webHidden/>
+          </w:rPr>
+        </w:r>
+        <w:r>
+          <w:rPr>
+            <w:noProof/>
+            <w:webHidden/>
+          </w:rPr>
+          <w:fldChar w:fldCharType="separate"/>
+        </w:r>
+        <w:r>
+          <w:rPr>
+            <w:noProof/>
+            <w:webHidden/>
+          </w:rPr>
+          <w:t>5</w:t>
+        </w:r>
+        <w:r>
+          <w:rPr>
+            <w:noProof/>
+            <w:webHidden/>
+          </w:rPr>
+          <w:fldChar w:fldCharType="end"/>
+        </w:r>
+      </w:hyperlink>
+    </w:p>
+    <w:p>
+      <w:pPr>
+        <w:pStyle w:val="TOC3"/>
+        <w:tabs>
+          <w:tab w:val="right" w:pos="9016"/>
+        </w:tabs>
+        <w:rPr>
+          <w:rFonts w:eastAsiaTheme="minorEastAsia" w:cstheme="minorBidi"/>
+          <w:smallCaps w:val="0"/>
+          <w:noProof/>
+          <w:lang w:eastAsia="fr-CH"/>
+        </w:rPr>
+      </w:pPr>
+      <w:hyperlink w:anchor="_Toc496688542" w:history="1">
+        <w:r>
+          <w:rPr>
+            <w:rStyle w:val="Hyperlink"/>
+            <w:noProof/>
+          </w:rPr>
+          <w:t>Utilisateur</w:t>
+        </w:r>
+        <w:r>
+          <w:rPr>
+            <w:noProof/>
+            <w:webHidden/>
+          </w:rPr>
+          <w:tab/>
+        </w:r>
+        <w:r>
+          <w:rPr>
+            <w:noProof/>
+            <w:webHidden/>
+          </w:rPr>
+          <w:fldChar w:fldCharType="begin"/>
+        </w:r>
+        <w:r>
+          <w:rPr>
+            <w:noProof/>
+            <w:webHidden/>
+          </w:rPr>
+          <w:instrText xml:space="preserve"> PAGEREF _Toc496688542 \h </w:instrText>
+        </w:r>
+        <w:r>
+          <w:rPr>
+            <w:noProof/>
+            <w:webHidden/>
+          </w:rPr>
+        </w:r>
+        <w:r>
+          <w:rPr>
+            <w:noProof/>
+            <w:webHidden/>
+          </w:rPr>
+          <w:fldChar w:fldCharType="separate"/>
+        </w:r>
+        <w:r>
+          <w:rPr>
+            <w:noProof/>
+            <w:webHidden/>
+          </w:rPr>
+          <w:t>5</w:t>
+        </w:r>
+        <w:r>
+          <w:rPr>
+            <w:noProof/>
+            <w:webHidden/>
+          </w:rPr>
+          <w:fldChar w:fldCharType="end"/>
+        </w:r>
+      </w:hyperlink>
+    </w:p>
+    <w:p>
+      <w:pPr>
+        <w:pStyle w:val="TOC3"/>
+        <w:tabs>
+          <w:tab w:val="right" w:pos="9016"/>
+        </w:tabs>
+        <w:rPr>
+          <w:rFonts w:eastAsiaTheme="minorEastAsia" w:cstheme="minorBidi"/>
+          <w:smallCaps w:val="0"/>
+          <w:noProof/>
+          <w:lang w:eastAsia="fr-CH"/>
+        </w:rPr>
+      </w:pPr>
+      <w:hyperlink w:anchor="_Toc496688543" w:history="1">
+        <w:r>
+          <w:rPr>
+            <w:rStyle w:val="Hyperlink"/>
+            <w:noProof/>
+          </w:rPr>
+          <w:t>Administrateur</w:t>
+        </w:r>
+        <w:r>
+          <w:rPr>
+            <w:noProof/>
+            <w:webHidden/>
+          </w:rPr>
+          <w:tab/>
+        </w:r>
+        <w:r>
+          <w:rPr>
+            <w:noProof/>
+            <w:webHidden/>
+          </w:rPr>
+          <w:fldChar w:fldCharType="begin"/>
+        </w:r>
+        <w:r>
+          <w:rPr>
+            <w:noProof/>
+            <w:webHidden/>
+          </w:rPr>
+          <w:instrText xml:space="preserve"> PAGEREF _Toc496688543 \h </w:instrText>
+        </w:r>
+        <w:r>
+          <w:rPr>
+            <w:noProof/>
+            <w:webHidden/>
+          </w:rPr>
+        </w:r>
+        <w:r>
+          <w:rPr>
+            <w:noProof/>
+            <w:webHidden/>
+          </w:rPr>
+          <w:fldChar w:fldCharType="separate"/>
+        </w:r>
+        <w:r>
+          <w:rPr>
+            <w:noProof/>
+            <w:webHidden/>
+          </w:rPr>
+          <w:t>5</w:t>
         </w:r>
         <w:r>
           <w:rPr>
@@ -937,13 +1155,13 @@
           <w:lang w:eastAsia="fr-CH"/>
         </w:rPr>
       </w:pPr>
-      <w:hyperlink w:anchor="_Toc496536710" w:history="1">
+      <w:hyperlink w:anchor="_Toc496688544" w:history="1">
         <w:r>
           <w:rPr>
             <w:rStyle w:val="Hyperlink"/>
             <w:noProof/>
           </w:rPr>
-          <w:t>Fonctionnement</w:t>
+          <w:t>Guide développeur</w:t>
         </w:r>
         <w:r>
           <w:rPr>
@@ -964,7 +1182,7 @@
             <w:noProof/>
             <w:webHidden/>
           </w:rPr>
-          <w:instrText xml:space="preserve"> PAGEREF _Toc496536710 \h </w:instrText>
+          <w:instrText xml:space="preserve"> PAGEREF _Toc496688544 \h </w:instrText>
         </w:r>
         <w:r>
           <w:rPr>
@@ -984,149 +1202,7 @@
             <w:noProof/>
             <w:webHidden/>
           </w:rPr>
-          <w:t>4</w:t>
-        </w:r>
-        <w:r>
-          <w:rPr>
-            <w:noProof/>
-            <w:webHidden/>
-          </w:rPr>
-          <w:fldChar w:fldCharType="end"/>
-        </w:r>
-      </w:hyperlink>
-    </w:p>
-    <w:p>
-      <w:pPr>
-        <w:pStyle w:val="TOC3"/>
-        <w:tabs>
-          <w:tab w:val="right" w:pos="9016"/>
-        </w:tabs>
-        <w:rPr>
-          <w:rFonts w:eastAsiaTheme="minorEastAsia" w:cstheme="minorBidi"/>
-          <w:smallCaps w:val="0"/>
-          <w:noProof/>
-          <w:lang w:eastAsia="fr-CH"/>
-        </w:rPr>
-      </w:pPr>
-      <w:hyperlink w:anchor="_Toc496536711" w:history="1">
-        <w:r>
-          <w:rPr>
-            <w:rStyle w:val="Hyperlink"/>
-            <w:noProof/>
-          </w:rPr>
-          <w:t>Utilisateur</w:t>
-        </w:r>
-        <w:r>
-          <w:rPr>
-            <w:noProof/>
-            <w:webHidden/>
-          </w:rPr>
-          <w:tab/>
-        </w:r>
-        <w:r>
-          <w:rPr>
-            <w:noProof/>
-            <w:webHidden/>
-          </w:rPr>
-          <w:fldChar w:fldCharType="begin"/>
-        </w:r>
-        <w:r>
-          <w:rPr>
-            <w:noProof/>
-            <w:webHidden/>
-          </w:rPr>
-          <w:instrText xml:space="preserve"> PAGEREF _Toc496536711 \h </w:instrText>
-        </w:r>
-        <w:r>
-          <w:rPr>
-            <w:noProof/>
-            <w:webHidden/>
-          </w:rPr>
-        </w:r>
-        <w:r>
-          <w:rPr>
-            <w:noProof/>
-            <w:webHidden/>
-          </w:rPr>
-          <w:fldChar w:fldCharType="separate"/>
-        </w:r>
-        <w:r>
-          <w:rPr>
-            <w:noProof/>
-            <w:webHidden/>
-          </w:rPr>
-          <w:t>4</w:t>
-        </w:r>
-        <w:r>
-          <w:rPr>
-            <w:noProof/>
-            <w:webHidden/>
-          </w:rPr>
-          <w:fldChar w:fldCharType="end"/>
-        </w:r>
-      </w:hyperlink>
-    </w:p>
-    <w:p>
-      <w:pPr>
-        <w:pStyle w:val="TOC3"/>
-        <w:tabs>
-          <w:tab w:val="right" w:pos="9016"/>
-        </w:tabs>
-        <w:rPr>
-          <w:rFonts w:eastAsiaTheme="minorEastAsia" w:cstheme="minorBidi"/>
-          <w:smallCaps w:val="0"/>
-          <w:noProof/>
-          <w:lang w:eastAsia="fr-CH"/>
-        </w:rPr>
-      </w:pPr>
-      <w:hyperlink w:anchor="_Toc496536712" w:history="1">
-        <w:r>
-          <w:rPr>
-            <w:rStyle w:val="Hyperlink"/>
-            <w:noProof/>
-          </w:rPr>
-          <w:t>Administrateur</w:t>
-        </w:r>
-        <w:r>
-          <w:rPr>
-            <w:noProof/>
-            <w:webHidden/>
-          </w:rPr>
-          <w:tab/>
-        </w:r>
-        <w:r>
-          <w:rPr>
-            <w:noProof/>
-            <w:webHidden/>
-          </w:rPr>
-          <w:fldChar w:fldCharType="begin"/>
-        </w:r>
-        <w:r>
-          <w:rPr>
-            <w:noProof/>
-            <w:webHidden/>
-          </w:rPr>
-          <w:instrText xml:space="preserve"> PAGEREF _Toc496536712 \h </w:instrText>
-        </w:r>
-        <w:r>
-          <w:rPr>
-            <w:noProof/>
-            <w:webHidden/>
-          </w:rPr>
-        </w:r>
-        <w:r>
-          <w:rPr>
-            <w:noProof/>
-            <w:webHidden/>
-          </w:rPr>
-          <w:fldChar w:fldCharType="separate"/>
-        </w:r>
-        <w:r>
-          <w:rPr>
-            <w:noProof/>
-            <w:webHidden/>
-          </w:rPr>
-          <w:t>4</w:t>
+          <w:t>6</w:t>
         </w:r>
         <w:r>
           <w:rPr>
@@ -1152,13 +1228,13 @@
           <w:lang w:eastAsia="fr-CH"/>
         </w:rPr>
       </w:pPr>
-      <w:hyperlink w:anchor="_Toc496536713" w:history="1">
+      <w:hyperlink w:anchor="_Toc496688545" w:history="1">
         <w:r>
           <w:rPr>
             <w:rStyle w:val="Hyperlink"/>
             <w:noProof/>
           </w:rPr>
-          <w:t>Guide développeur</w:t>
+          <w:t>Installation</w:t>
         </w:r>
         <w:r>
           <w:rPr>
@@ -1179,7 +1255,7 @@
             <w:noProof/>
             <w:webHidden/>
           </w:rPr>
-          <w:instrText xml:space="preserve"> PAGEREF _Toc496536713 \h </w:instrText>
+          <w:instrText xml:space="preserve"> PAGEREF _Toc496688545 \h </w:instrText>
         </w:r>
         <w:r>
           <w:rPr>
@@ -1199,81 +1275,7 @@
             <w:noProof/>
             <w:webHidden/>
           </w:rPr>
-          <w:t>5</w:t>
-        </w:r>
-        <w:r>
-          <w:rPr>
-            <w:noProof/>
-            <w:webHidden/>
-          </w:rPr>
-          <w:fldChar w:fldCharType="end"/>
-        </w:r>
-      </w:hyperlink>
-    </w:p>
-    <w:p>
-      <w:pPr>
-        <w:pStyle w:val="TOC1"/>
-        <w:tabs>
-          <w:tab w:val="right" w:pos="9016"/>
-        </w:tabs>
-        <w:rPr>
-          <w:rFonts w:eastAsiaTheme="minorEastAsia" w:cstheme="minorBidi"/>
-          <w:b w:val="0"/>
-          <w:bCs w:val="0"/>
-          <w:caps w:val="0"/>
-          <w:noProof/>
-          <w:u w:val="none"/>
-          <w:lang w:eastAsia="fr-CH"/>
-        </w:rPr>
-      </w:pPr>
-      <w:hyperlink w:anchor="_Toc496536714" w:history="1">
-        <w:r>
-          <w:rPr>
-            <w:rStyle w:val="Hyperlink"/>
-            <w:noProof/>
-          </w:rPr>
-          <w:t>Installation</w:t>
-        </w:r>
-        <w:r>
-          <w:rPr>
-            <w:noProof/>
-            <w:webHidden/>
-          </w:rPr>
-          <w:tab/>
-        </w:r>
-        <w:r>
-          <w:rPr>
-            <w:noProof/>
-            <w:webHidden/>
-          </w:rPr>
-          <w:fldChar w:fldCharType="begin"/>
-        </w:r>
-        <w:r>
-          <w:rPr>
-            <w:noProof/>
-            <w:webHidden/>
-          </w:rPr>
-          <w:instrText xml:space="preserve"> PAGEREF _Toc496536714 \h </w:instrText>
-        </w:r>
-        <w:r>
-          <w:rPr>
-            <w:noProof/>
-            <w:webHidden/>
-          </w:rPr>
-        </w:r>
-        <w:r>
-          <w:rPr>
-            <w:noProof/>
-            <w:webHidden/>
-          </w:rPr>
-          <w:fldChar w:fldCharType="separate"/>
-        </w:r>
-        <w:r>
-          <w:rPr>
-            <w:noProof/>
-            <w:webHidden/>
-          </w:rPr>
-          <w:t>5</w:t>
+          <w:t>6</w:t>
         </w:r>
         <w:r>
           <w:rPr>
@@ -1297,7 +1299,7 @@
           <w:lang w:eastAsia="fr-CH"/>
         </w:rPr>
       </w:pPr>
-      <w:hyperlink w:anchor="_Toc496536715" w:history="1">
+      <w:hyperlink w:anchor="_Toc496688546" w:history="1">
         <w:r>
           <w:rPr>
             <w:rStyle w:val="Hyperlink"/>
@@ -1324,7 +1326,7 @@
             <w:noProof/>
             <w:webHidden/>
           </w:rPr>
-          <w:instrText xml:space="preserve"> PAGEREF _Toc496536715 \h </w:instrText>
+          <w:instrText xml:space="preserve"> PAGEREF _Toc496688546 \h </w:instrText>
         </w:r>
         <w:r>
           <w:rPr>
@@ -1344,7 +1346,7 @@
             <w:noProof/>
             <w:webHidden/>
           </w:rPr>
-          <w:t>5</w:t>
+          <w:t>6</w:t>
         </w:r>
         <w:r>
           <w:rPr>
@@ -1368,7 +1370,7 @@
           <w:lang w:eastAsia="fr-CH"/>
         </w:rPr>
       </w:pPr>
-      <w:hyperlink w:anchor="_Toc496536716" w:history="1">
+      <w:hyperlink w:anchor="_Toc496688547" w:history="1">
         <w:r>
           <w:rPr>
             <w:rStyle w:val="Hyperlink"/>
@@ -1395,7 +1397,7 @@
             <w:noProof/>
             <w:webHidden/>
           </w:rPr>
-          <w:instrText xml:space="preserve"> PAGEREF _Toc496536716 \h </w:instrText>
+          <w:instrText xml:space="preserve"> PAGEREF _Toc496688547 \h </w:instrText>
         </w:r>
         <w:r>
           <w:rPr>
@@ -1415,7 +1417,7 @@
             <w:noProof/>
             <w:webHidden/>
           </w:rPr>
-          <w:t>5</w:t>
+          <w:t>6</w:t>
         </w:r>
         <w:r>
           <w:rPr>
@@ -1439,7 +1441,7 @@
           <w:lang w:eastAsia="fr-CH"/>
         </w:rPr>
       </w:pPr>
-      <w:hyperlink w:anchor="_Toc496536717" w:history="1">
+      <w:hyperlink w:anchor="_Toc496688548" w:history="1">
         <w:r>
           <w:rPr>
             <w:rStyle w:val="Hyperlink"/>
@@ -1466,7 +1468,7 @@
             <w:noProof/>
             <w:webHidden/>
           </w:rPr>
-          <w:instrText xml:space="preserve"> PAGEREF _Toc496536717 \h </w:instrText>
+          <w:instrText xml:space="preserve"> PAGEREF _Toc496688548 \h </w:instrText>
         </w:r>
         <w:r>
           <w:rPr>
@@ -1486,7 +1488,7 @@
             <w:noProof/>
             <w:webHidden/>
           </w:rPr>
-          <w:t>5</w:t>
+          <w:t>6</w:t>
         </w:r>
         <w:r>
           <w:rPr>
@@ -1498,60 +1500,76 @@
       </w:hyperlink>
     </w:p>
     <w:p>
+      <w:pPr>
+        <w:rPr>
+          <w:i/>
+          <w:iCs/>
+          <w:color w:val="4472C4" w:themeColor="accent1"/>
+          <w:sz w:val="32"/>
+          <w:szCs w:val="32"/>
+        </w:rPr>
+      </w:pPr>
       <w:r>
         <w:fldChar w:fldCharType="end"/>
       </w:r>
       <w:r>
         <w:br w:type="page"/>
       </w:r>
+      <w:bookmarkStart w:id="3" w:name="_GoBack"/>
+      <w:bookmarkEnd w:id="3"/>
     </w:p>
     <w:p>
       <w:pPr>
         <w:pStyle w:val="TitleAH"/>
       </w:pPr>
-      <w:bookmarkStart w:id="1" w:name="_Toc496536703"/>
+      <w:bookmarkStart w:id="4" w:name="_Toc496688534"/>
       <w:r>
         <w:lastRenderedPageBreak/>
         <w:t>Guide utilisateur</w:t>
       </w:r>
-      <w:bookmarkEnd w:id="1"/>
+      <w:bookmarkEnd w:id="2"/>
+      <w:bookmarkEnd w:id="4"/>
     </w:p>
     <w:p>
       <w:pPr>
         <w:pStyle w:val="Titre1AH"/>
       </w:pPr>
-      <w:bookmarkStart w:id="2" w:name="_Toc496014952"/>
-      <w:bookmarkStart w:id="3" w:name="_Toc496015766"/>
-      <w:bookmarkStart w:id="4" w:name="_Toc496536704"/>
+      <w:bookmarkStart w:id="5" w:name="_Toc496014952"/>
+      <w:bookmarkStart w:id="6" w:name="_Toc496015766"/>
+      <w:bookmarkStart w:id="7" w:name="_Toc496536704"/>
+      <w:bookmarkStart w:id="8" w:name="_Toc496688535"/>
       <w:r>
         <w:t>Installation</w:t>
-      </w:r>
-      <w:bookmarkEnd w:id="2"/>
-      <w:bookmarkEnd w:id="3"/>
-      <w:bookmarkEnd w:id="4"/>
-    </w:p>
-    <w:p>
-      <w:pPr>
-        <w:pStyle w:val="SubTitre1AH"/>
-      </w:pPr>
-      <w:bookmarkStart w:id="5" w:name="_Toc496014953"/>
-      <w:bookmarkStart w:id="6" w:name="_Toc496015767"/>
-      <w:bookmarkStart w:id="7" w:name="_Toc496536705"/>
-      <w:r>
-        <w:t xml:space="preserve">Logiciels </w:t>
-      </w:r>
-      <w:r>
-        <w:t>nécessaires</w:t>
-      </w:r>
-      <w:r>
-        <w:t xml:space="preserve"> externes</w:t>
-      </w:r>
-      <w:r>
-        <w:t> :</w:t>
       </w:r>
       <w:bookmarkEnd w:id="5"/>
       <w:bookmarkEnd w:id="6"/>
       <w:bookmarkEnd w:id="7"/>
+      <w:bookmarkEnd w:id="8"/>
+    </w:p>
+    <w:p>
+      <w:pPr>
+        <w:pStyle w:val="SubTitre1AH"/>
+      </w:pPr>
+      <w:bookmarkStart w:id="9" w:name="_Toc496014953"/>
+      <w:bookmarkStart w:id="10" w:name="_Toc496015767"/>
+      <w:bookmarkStart w:id="11" w:name="_Toc496536705"/>
+      <w:bookmarkStart w:id="12" w:name="_Toc496688536"/>
+      <w:r>
+        <w:t xml:space="preserve">Logiciels </w:t>
+      </w:r>
+      <w:r>
+        <w:t>nécessaires</w:t>
+      </w:r>
+      <w:r>
+        <w:t xml:space="preserve"> externes</w:t>
+      </w:r>
+      <w:r>
+        <w:t> :</w:t>
+      </w:r>
+      <w:bookmarkEnd w:id="9"/>
+      <w:bookmarkEnd w:id="10"/>
+      <w:bookmarkEnd w:id="11"/>
+      <w:bookmarkEnd w:id="12"/>
     </w:p>
     <w:p>
       <w:pPr>
@@ -1594,15 +1612,17 @@
       <w:pPr>
         <w:pStyle w:val="SubTitre1AH"/>
       </w:pPr>
-      <w:bookmarkStart w:id="8" w:name="_Toc496014954"/>
-      <w:bookmarkStart w:id="9" w:name="_Toc496015768"/>
-      <w:bookmarkStart w:id="10" w:name="_Toc496536706"/>
+      <w:bookmarkStart w:id="13" w:name="_Toc496014954"/>
+      <w:bookmarkStart w:id="14" w:name="_Toc496015768"/>
+      <w:bookmarkStart w:id="15" w:name="_Toc496536706"/>
+      <w:bookmarkStart w:id="16" w:name="_Toc496688537"/>
       <w:r>
         <w:t>Configurations à effectuer :</w:t>
       </w:r>
-      <w:bookmarkEnd w:id="8"/>
-      <w:bookmarkEnd w:id="9"/>
-      <w:bookmarkEnd w:id="10"/>
+      <w:bookmarkEnd w:id="13"/>
+      <w:bookmarkEnd w:id="14"/>
+      <w:bookmarkEnd w:id="15"/>
+      <w:bookmarkEnd w:id="16"/>
     </w:p>
     <w:p>
       <w:pPr>
@@ -1859,15 +1879,17 @@
       <w:pPr>
         <w:pStyle w:val="SubTitre1AH"/>
       </w:pPr>
-      <w:bookmarkStart w:id="11" w:name="_Toc496014955"/>
-      <w:bookmarkStart w:id="12" w:name="_Toc496015769"/>
-      <w:bookmarkStart w:id="13" w:name="_Toc496536707"/>
+      <w:bookmarkStart w:id="17" w:name="_Toc496014955"/>
+      <w:bookmarkStart w:id="18" w:name="_Toc496015769"/>
+      <w:bookmarkStart w:id="19" w:name="_Toc496536707"/>
+      <w:bookmarkStart w:id="20" w:name="_Toc496688538"/>
       <w:r>
         <w:t>Mise en place</w:t>
       </w:r>
-      <w:bookmarkEnd w:id="11"/>
-      <w:bookmarkEnd w:id="12"/>
-      <w:bookmarkEnd w:id="13"/>
+      <w:bookmarkEnd w:id="17"/>
+      <w:bookmarkEnd w:id="18"/>
+      <w:bookmarkEnd w:id="19"/>
+      <w:bookmarkEnd w:id="20"/>
     </w:p>
     <w:p>
       <w:pPr>
@@ -2125,8 +2147,6 @@
       <w:r>
         <w:br/>
       </w:r>
-      <w:bookmarkStart w:id="14" w:name="_GoBack"/>
-      <w:bookmarkEnd w:id="14"/>
       <w:r>
         <w:t xml:space="preserve">Connectez-vous via cet URL : </w:t>
       </w:r>
@@ -2154,106 +2174,114 @@
       <w:pPr>
         <w:pStyle w:val="Titre1AH"/>
       </w:pPr>
-      <w:bookmarkStart w:id="15" w:name="_Toc496014956"/>
-      <w:bookmarkStart w:id="16" w:name="_Toc496015770"/>
-      <w:bookmarkStart w:id="17" w:name="_Toc496536708"/>
+      <w:bookmarkStart w:id="21" w:name="_Toc496014956"/>
+      <w:bookmarkStart w:id="22" w:name="_Toc496015770"/>
+      <w:bookmarkStart w:id="23" w:name="_Toc496536708"/>
+      <w:bookmarkStart w:id="24" w:name="_Toc496688539"/>
       <w:r>
         <w:lastRenderedPageBreak/>
         <w:t>Gérer la bibliothèque</w:t>
-      </w:r>
-      <w:bookmarkEnd w:id="15"/>
-      <w:bookmarkEnd w:id="16"/>
-      <w:bookmarkEnd w:id="17"/>
-    </w:p>
-    <w:p>
-      <w:pPr>
-        <w:pStyle w:val="SubTitre1AH"/>
-      </w:pPr>
-      <w:bookmarkStart w:id="18" w:name="_Toc496014957"/>
-      <w:bookmarkStart w:id="19" w:name="_Toc496015771"/>
-      <w:bookmarkStart w:id="20" w:name="_Toc496536709"/>
-      <w:r>
-        <w:t>Panel administrateur</w:t>
-      </w:r>
-      <w:bookmarkEnd w:id="18"/>
-      <w:bookmarkEnd w:id="19"/>
-      <w:bookmarkEnd w:id="20"/>
-    </w:p>
-    <w:p>
-      <w:pPr>
-        <w:pStyle w:val="NormalAH"/>
-      </w:pPr>
-      <w:r>
-        <w:t>Vous pouvez vous connecter avec le compte admin par défaut :</w:t>
-      </w:r>
-    </w:p>
-    <w:p>
-      <w:pPr>
-        <w:pStyle w:val="NormalAH"/>
-      </w:pPr>
-      <w:r>
-        <w:t>Pseudo : admin</w:t>
-      </w:r>
-    </w:p>
-    <w:p>
-      <w:pPr>
-        <w:pStyle w:val="NormalAH"/>
-      </w:pPr>
-      <w:r>
-        <w:t>Mot de passe : admin</w:t>
-      </w:r>
-    </w:p>
-    <w:p>
-      <w:pPr>
-        <w:pStyle w:val="NormalAH"/>
-      </w:pPr>
-      <w:r>
-        <w:t>Vous pouvez changer ce mot de passe depuis votre menu d’utilisateur</w:t>
-      </w:r>
-      <w:r>
-        <w:t>.</w:t>
-      </w:r>
-    </w:p>
-    <w:p>
-      <w:pPr>
-        <w:pStyle w:val="NormalAH"/>
-      </w:pPr>
-      <w:r>
-        <w:t>Ici vous pouvez gérer toutes les bibliothèques, livres et utilisateurs.</w:t>
-      </w:r>
-    </w:p>
-    <w:p>
-      <w:pPr>
-        <w:pStyle w:val="NormalAH"/>
-      </w:pPr>
-    </w:p>
-    <w:p>
-      <w:pPr>
-        <w:pStyle w:val="Titre1AH"/>
-      </w:pPr>
-      <w:bookmarkStart w:id="21" w:name="_Toc496014958"/>
-      <w:bookmarkStart w:id="22" w:name="_Toc496015772"/>
-      <w:bookmarkStart w:id="23" w:name="_Toc496536710"/>
-      <w:r>
-        <w:t>Fonctionnement</w:t>
       </w:r>
       <w:bookmarkEnd w:id="21"/>
       <w:bookmarkEnd w:id="22"/>
       <w:bookmarkEnd w:id="23"/>
+      <w:bookmarkEnd w:id="24"/>
     </w:p>
     <w:p>
       <w:pPr>
         <w:pStyle w:val="SubTitre1AH"/>
       </w:pPr>
-      <w:bookmarkStart w:id="24" w:name="_Toc496014959"/>
-      <w:bookmarkStart w:id="25" w:name="_Toc496015773"/>
-      <w:bookmarkStart w:id="26" w:name="_Toc496536711"/>
-      <w:r>
-        <w:t>Utilisateur</w:t>
-      </w:r>
-      <w:bookmarkEnd w:id="24"/>
+      <w:bookmarkStart w:id="25" w:name="_Toc496014957"/>
+      <w:bookmarkStart w:id="26" w:name="_Toc496015771"/>
+      <w:bookmarkStart w:id="27" w:name="_Toc496536709"/>
+      <w:bookmarkStart w:id="28" w:name="_Toc496688540"/>
+      <w:r>
+        <w:t>Panel administrateur</w:t>
+      </w:r>
       <w:bookmarkEnd w:id="25"/>
       <w:bookmarkEnd w:id="26"/>
+      <w:bookmarkEnd w:id="27"/>
+      <w:bookmarkEnd w:id="28"/>
+    </w:p>
+    <w:p>
+      <w:pPr>
+        <w:pStyle w:val="NormalAH"/>
+      </w:pPr>
+      <w:r>
+        <w:t>Vous pouvez vous connecter avec le compte admin par défaut :</w:t>
+      </w:r>
+    </w:p>
+    <w:p>
+      <w:pPr>
+        <w:pStyle w:val="NormalAH"/>
+      </w:pPr>
+      <w:r>
+        <w:t>Pseudo : admin</w:t>
+      </w:r>
+    </w:p>
+    <w:p>
+      <w:pPr>
+        <w:pStyle w:val="NormalAH"/>
+      </w:pPr>
+      <w:r>
+        <w:t>Mot de passe : admin</w:t>
+      </w:r>
+    </w:p>
+    <w:p>
+      <w:pPr>
+        <w:pStyle w:val="NormalAH"/>
+      </w:pPr>
+      <w:r>
+        <w:t>Vous pouvez changer ce mot de passe depuis votre menu d’utilisateur</w:t>
+      </w:r>
+      <w:r>
+        <w:t>.</w:t>
+      </w:r>
+    </w:p>
+    <w:p>
+      <w:pPr>
+        <w:pStyle w:val="NormalAH"/>
+      </w:pPr>
+      <w:r>
+        <w:t>Ici vous pouvez gérer toutes les bibliothèques, livres et utilisateurs.</w:t>
+      </w:r>
+    </w:p>
+    <w:p>
+      <w:pPr>
+        <w:pStyle w:val="NormalAH"/>
+      </w:pPr>
+    </w:p>
+    <w:p>
+      <w:pPr>
+        <w:pStyle w:val="Titre1AH"/>
+      </w:pPr>
+      <w:bookmarkStart w:id="29" w:name="_Toc496014958"/>
+      <w:bookmarkStart w:id="30" w:name="_Toc496015772"/>
+      <w:bookmarkStart w:id="31" w:name="_Toc496536710"/>
+      <w:bookmarkStart w:id="32" w:name="_Toc496688541"/>
+      <w:r>
+        <w:t>Fonctionnement</w:t>
+      </w:r>
+      <w:bookmarkEnd w:id="29"/>
+      <w:bookmarkEnd w:id="30"/>
+      <w:bookmarkEnd w:id="31"/>
+      <w:bookmarkEnd w:id="32"/>
+    </w:p>
+    <w:p>
+      <w:pPr>
+        <w:pStyle w:val="SubTitre1AH"/>
+      </w:pPr>
+      <w:bookmarkStart w:id="33" w:name="_Toc496014959"/>
+      <w:bookmarkStart w:id="34" w:name="_Toc496015773"/>
+      <w:bookmarkStart w:id="35" w:name="_Toc496536711"/>
+      <w:bookmarkStart w:id="36" w:name="_Toc496688542"/>
+      <w:r>
+        <w:t>Utilisateur</w:t>
+      </w:r>
+      <w:bookmarkEnd w:id="33"/>
+      <w:bookmarkEnd w:id="34"/>
+      <w:bookmarkEnd w:id="35"/>
+      <w:bookmarkEnd w:id="36"/>
     </w:p>
     <w:p>
       <w:pPr>
@@ -2315,15 +2343,17 @@
       <w:pPr>
         <w:pStyle w:val="SubTitre1AH"/>
       </w:pPr>
-      <w:bookmarkStart w:id="27" w:name="_Toc496014960"/>
-      <w:bookmarkStart w:id="28" w:name="_Toc496015774"/>
-      <w:bookmarkStart w:id="29" w:name="_Toc496536712"/>
+      <w:bookmarkStart w:id="37" w:name="_Toc496014960"/>
+      <w:bookmarkStart w:id="38" w:name="_Toc496015774"/>
+      <w:bookmarkStart w:id="39" w:name="_Toc496536712"/>
+      <w:bookmarkStart w:id="40" w:name="_Toc496688543"/>
       <w:r>
         <w:t>Administrateur</w:t>
       </w:r>
-      <w:bookmarkEnd w:id="27"/>
-      <w:bookmarkEnd w:id="28"/>
-      <w:bookmarkEnd w:id="29"/>
+      <w:bookmarkEnd w:id="37"/>
+      <w:bookmarkEnd w:id="38"/>
+      <w:bookmarkEnd w:id="39"/>
+      <w:bookmarkEnd w:id="40"/>
     </w:p>
     <w:p>
       <w:pPr>
@@ -2371,32 +2401,38 @@
       <w:pPr>
         <w:pStyle w:val="TitleAH"/>
       </w:pPr>
-      <w:bookmarkStart w:id="30" w:name="_Toc496536713"/>
+      <w:bookmarkStart w:id="41" w:name="_Toc496536713"/>
+      <w:bookmarkStart w:id="42" w:name="_Toc496688544"/>
       <w:r>
         <w:lastRenderedPageBreak/>
         <w:t>Guide développeur</w:t>
       </w:r>
-      <w:bookmarkEnd w:id="30"/>
+      <w:bookmarkEnd w:id="41"/>
+      <w:bookmarkEnd w:id="42"/>
     </w:p>
     <w:p>
       <w:pPr>
         <w:pStyle w:val="Titre1AH"/>
       </w:pPr>
-      <w:bookmarkStart w:id="31" w:name="_Toc496536714"/>
+      <w:bookmarkStart w:id="43" w:name="_Toc496536714"/>
+      <w:bookmarkStart w:id="44" w:name="_Toc496688545"/>
       <w:r>
         <w:t>Installation</w:t>
       </w:r>
-      <w:bookmarkEnd w:id="31"/>
+      <w:bookmarkEnd w:id="43"/>
+      <w:bookmarkEnd w:id="44"/>
     </w:p>
     <w:p>
       <w:pPr>
         <w:pStyle w:val="SubTitre1AH"/>
       </w:pPr>
-      <w:bookmarkStart w:id="32" w:name="_Toc496536715"/>
+      <w:bookmarkStart w:id="45" w:name="_Toc496536715"/>
+      <w:bookmarkStart w:id="46" w:name="_Toc496688546"/>
       <w:r>
         <w:t>Logiciels nécessaires</w:t>
       </w:r>
-      <w:bookmarkEnd w:id="32"/>
+      <w:bookmarkEnd w:id="45"/>
+      <w:bookmarkEnd w:id="46"/>
     </w:p>
     <w:p>
       <w:pPr>
@@ -2495,11 +2531,13 @@
       <w:pPr>
         <w:pStyle w:val="SubTitre1AH"/>
       </w:pPr>
-      <w:bookmarkStart w:id="33" w:name="_Toc496536716"/>
+      <w:bookmarkStart w:id="47" w:name="_Toc496536716"/>
+      <w:bookmarkStart w:id="48" w:name="_Toc496688547"/>
       <w:r>
         <w:t>Configurations à effectuer :</w:t>
       </w:r>
-      <w:bookmarkEnd w:id="33"/>
+      <w:bookmarkEnd w:id="47"/>
+      <w:bookmarkEnd w:id="48"/>
     </w:p>
     <w:p>
       <w:pPr>
@@ -2768,11 +2806,13 @@
       <w:pPr>
         <w:pStyle w:val="SubTitre1AH"/>
       </w:pPr>
-      <w:bookmarkStart w:id="34" w:name="_Toc496536717"/>
+      <w:bookmarkStart w:id="49" w:name="_Toc496536717"/>
+      <w:bookmarkStart w:id="50" w:name="_Toc496688548"/>
       <w:r>
         <w:t>Mise en place</w:t>
       </w:r>
-      <w:bookmarkEnd w:id="34"/>
+      <w:bookmarkEnd w:id="49"/>
+      <w:bookmarkEnd w:id="50"/>
     </w:p>
     <w:p>
       <w:pPr>
@@ -2843,32 +2883,15 @@
         </w:rPr>
         <w:t xml:space="preserve">pull </w:t>
       </w:r>
-      <w:r>
-        <w:fldChar w:fldCharType="begin"/>
-      </w:r>
-      <w:r>
-        <w:rPr>
-          <w:lang w:val="en-US"/>
-        </w:rPr>
-        <w:instrText xml:space="preserve"> HYPERLINK "https://github.com/Tryliom/library.git" </w:instrText>
-      </w:r>
-      <w:r>
-        <w:fldChar w:fldCharType="separate"/>
-      </w:r>
-      <w:r>
-        <w:rPr>
-          <w:rStyle w:val="Hyperlink"/>
-          <w:lang w:val="en-US"/>
-        </w:rPr>
-        <w:t>https://github.com/Tryliom/library.git</w:t>
-      </w:r>
-      <w:r>
-        <w:rPr>
-          <w:rStyle w:val="Hyperlink"/>
-          <w:lang w:val="en-US"/>
-        </w:rPr>
-        <w:fldChar w:fldCharType="end"/>
-      </w:r>
+      <w:hyperlink r:id="rId17" w:history="1">
+        <w:r>
+          <w:rPr>
+            <w:rStyle w:val="Hyperlink"/>
+            <w:lang w:val="en-US"/>
+          </w:rPr>
+          <w:t>https://github.com/Tryliom/library.git</w:t>
+        </w:r>
+      </w:hyperlink>
     </w:p>
     <w:p>
       <w:pPr>
@@ -3047,7 +3070,7 @@
       <w:r>
         <w:t xml:space="preserve"> </w:t>
       </w:r>
-      <w:hyperlink r:id="rId17" w:history="1">
+      <w:hyperlink r:id="rId18" w:history="1">
         <w:r>
           <w:rPr>
             <w:rStyle w:val="Hyperlink"/>
@@ -3112,7 +3135,7 @@
       <w:r>
         <w:t xml:space="preserve">, disponible </w:t>
       </w:r>
-      <w:hyperlink r:id="rId18" w:history="1">
+      <w:hyperlink r:id="rId19" w:history="1">
         <w:r>
           <w:rPr>
             <w:rStyle w:val="Hyperlink"/>
@@ -3282,8 +3305,8 @@
       </w:pPr>
     </w:p>
     <w:sectPr>
-      <w:headerReference w:type="default" r:id="rId19"/>
-      <w:footerReference w:type="default" r:id="rId20"/>
+      <w:headerReference w:type="default" r:id="rId20"/>
+      <w:footerReference w:type="default" r:id="rId21"/>
       <w:pgSz w:w="11906" w:h="16838"/>
       <w:pgMar w:top="1440" w:right="1440" w:bottom="1440" w:left="1440" w:header="708" w:footer="708" w:gutter="0"/>
       <w:cols w:space="708"/>
@@ -5148,7 +5171,7 @@
 </file>
 
 <file path=customXml/itemProps1.xml><?xml version="1.0" encoding="utf-8"?>
-<ds:datastoreItem xmlns:ds="http://schemas.openxmlformats.org/officeDocument/2006/customXml" ds:itemID="{37FBA356-421D-4E20-9029-D6578870042A}">
+<ds:datastoreItem xmlns:ds="http://schemas.openxmlformats.org/officeDocument/2006/customXml" ds:itemID="{313C0305-3B39-4D21-8C12-3A0ECC288EDA}">
   <ds:schemaRefs>
     <ds:schemaRef ds:uri="http://schemas.openxmlformats.org/officeDocument/2006/bibliography"/>
   </ds:schemaRefs>

</xml_diff>

<commit_message>
Creation d'un script de création du jar et javadoc
</commit_message>
<xml_diff>
--- a/Doc/Guide/Guide.docx
+++ b/Doc/Guide/Guide.docx
@@ -144,7 +144,7 @@
                               <w:rPr>
                                 <w:noProof/>
                               </w:rPr>
-                              <w:t>27.10.2017</w:t>
+                              <w:t>05.01.2018</w:t>
                             </w:r>
                             <w:r>
                               <w:rPr>
@@ -263,7 +263,7 @@
                         <w:rPr>
                           <w:noProof/>
                         </w:rPr>
-                        <w:t>27.10.2017</w:t>
+                        <w:t>05.01.2018</w:t>
                       </w:r>
                       <w:r>
                         <w:rPr>
@@ -1634,7 +1634,6 @@
     <w:p>
       <w:pPr>
         <w:pStyle w:val="NormalAH"/>
-        <w:ind w:left="720"/>
       </w:pPr>
       <w:r>
         <w:t xml:space="preserve">Accessible via le </w:t>
@@ -1713,8 +1712,6 @@
       <w:r>
         <w:t xml:space="preserve"> puis sur utiliser un autre port si ce n’est pas le 3306.</w:t>
       </w:r>
-      <w:bookmarkStart w:id="16" w:name="_GoBack"/>
-      <w:bookmarkEnd w:id="16"/>
     </w:p>
     <w:p>
       <w:pPr>
@@ -1740,7 +1737,6 @@
     <w:p>
       <w:pPr>
         <w:pStyle w:val="NormalAH"/>
-        <w:ind w:left="720"/>
       </w:pPr>
       <w:r>
         <w:t xml:space="preserve">Accessible via le </w:t>
@@ -1830,17 +1826,17 @@
       <w:pPr>
         <w:pStyle w:val="SubTitre1AH"/>
       </w:pPr>
-      <w:bookmarkStart w:id="17" w:name="_Toc496014955"/>
-      <w:bookmarkStart w:id="18" w:name="_Toc496015769"/>
-      <w:bookmarkStart w:id="19" w:name="_Toc496536707"/>
-      <w:bookmarkStart w:id="20" w:name="_Toc496688538"/>
+      <w:bookmarkStart w:id="16" w:name="_Toc496014955"/>
+      <w:bookmarkStart w:id="17" w:name="_Toc496015769"/>
+      <w:bookmarkStart w:id="18" w:name="_Toc496536707"/>
+      <w:bookmarkStart w:id="19" w:name="_Toc496688538"/>
       <w:r>
         <w:t>Mise en place</w:t>
       </w:r>
+      <w:bookmarkEnd w:id="16"/>
       <w:bookmarkEnd w:id="17"/>
       <w:bookmarkEnd w:id="18"/>
       <w:bookmarkEnd w:id="19"/>
-      <w:bookmarkEnd w:id="20"/>
     </w:p>
     <w:p>
       <w:pPr>
@@ -1880,7 +1876,6 @@
     <w:p>
       <w:pPr>
         <w:pStyle w:val="NormalAH"/>
-        <w:ind w:left="720"/>
       </w:pPr>
       <w:r>
         <w:t xml:space="preserve">Après avoir installé </w:t>
@@ -1958,7 +1953,6 @@
     <w:p>
       <w:pPr>
         <w:pStyle w:val="NormalAH"/>
-        <w:ind w:left="720"/>
       </w:pPr>
       <w:r>
         <w:t xml:space="preserve">Déplacer le dossier là où vous le souhaitez, ensuite double cliquez sur le </w:t>
@@ -1991,7 +1985,6 @@
     <w:p>
       <w:pPr>
         <w:pStyle w:val="NormalAH"/>
-        <w:ind w:left="720"/>
       </w:pPr>
       <w:r>
         <w:t xml:space="preserve">Accessible via le </w:t>
@@ -2115,127 +2108,116 @@
     </w:p>
     <w:p>
       <w:pPr>
-        <w:rPr>
-          <w:rFonts w:ascii="Century Gothic" w:hAnsi="Century Gothic"/>
-        </w:rPr>
-      </w:pPr>
-      <w:r>
-        <w:lastRenderedPageBreak/>
-        <w:br w:type="page"/>
-      </w:r>
-    </w:p>
-    <w:p>
-      <w:pPr>
         <w:pStyle w:val="Titre1AH"/>
       </w:pPr>
-      <w:bookmarkStart w:id="21" w:name="_Toc496014956"/>
-      <w:bookmarkStart w:id="22" w:name="_Toc496015770"/>
-      <w:bookmarkStart w:id="23" w:name="_Toc496536708"/>
-      <w:bookmarkStart w:id="24" w:name="_Toc496688539"/>
+      <w:bookmarkStart w:id="20" w:name="_Toc496014956"/>
+      <w:bookmarkStart w:id="21" w:name="_Toc496015770"/>
+      <w:bookmarkStart w:id="22" w:name="_Toc496536708"/>
+      <w:bookmarkStart w:id="23" w:name="_Toc496688539"/>
       <w:r>
         <w:lastRenderedPageBreak/>
         <w:t>Gérer la bibliothèque</w:t>
       </w:r>
+      <w:bookmarkEnd w:id="20"/>
       <w:bookmarkEnd w:id="21"/>
       <w:bookmarkEnd w:id="22"/>
       <w:bookmarkEnd w:id="23"/>
+    </w:p>
+    <w:p>
+      <w:pPr>
+        <w:pStyle w:val="SubTitre1AH"/>
+      </w:pPr>
+      <w:bookmarkStart w:id="24" w:name="_Toc496014957"/>
+      <w:bookmarkStart w:id="25" w:name="_Toc496015771"/>
+      <w:bookmarkStart w:id="26" w:name="_Toc496536709"/>
+      <w:bookmarkStart w:id="27" w:name="_Toc496688540"/>
+      <w:r>
+        <w:t>Panel administrateur</w:t>
+      </w:r>
       <w:bookmarkEnd w:id="24"/>
-    </w:p>
-    <w:p>
-      <w:pPr>
-        <w:pStyle w:val="SubTitre1AH"/>
-      </w:pPr>
-      <w:bookmarkStart w:id="25" w:name="_Toc496014957"/>
-      <w:bookmarkStart w:id="26" w:name="_Toc496015771"/>
-      <w:bookmarkStart w:id="27" w:name="_Toc496536709"/>
-      <w:bookmarkStart w:id="28" w:name="_Toc496688540"/>
-      <w:r>
-        <w:t>Panel administrateur</w:t>
-      </w:r>
       <w:bookmarkEnd w:id="25"/>
       <w:bookmarkEnd w:id="26"/>
       <w:bookmarkEnd w:id="27"/>
+    </w:p>
+    <w:p>
+      <w:pPr>
+        <w:pStyle w:val="NormalAH"/>
+      </w:pPr>
+      <w:r>
+        <w:t>Vous pouvez vous connecter avec le compte admin par défaut :</w:t>
+      </w:r>
+    </w:p>
+    <w:p>
+      <w:pPr>
+        <w:pStyle w:val="NormalAH"/>
+      </w:pPr>
+      <w:r>
+        <w:t>Pseudo : admin</w:t>
+      </w:r>
+    </w:p>
+    <w:p>
+      <w:pPr>
+        <w:pStyle w:val="NormalAH"/>
+      </w:pPr>
+      <w:r>
+        <w:t>Mot de passe : admin</w:t>
+      </w:r>
+    </w:p>
+    <w:p>
+      <w:pPr>
+        <w:pStyle w:val="NormalAH"/>
+      </w:pPr>
+      <w:r>
+        <w:t>Vous pouvez changer ce mot de passe depuis votre menu d’utilisateur</w:t>
+      </w:r>
+      <w:r>
+        <w:t>.</w:t>
+      </w:r>
+    </w:p>
+    <w:p>
+      <w:pPr>
+        <w:pStyle w:val="NormalAH"/>
+      </w:pPr>
+      <w:r>
+        <w:t>Ici vous pouvez gérer toutes les bibliothèques, livres et utilisateurs.</w:t>
+      </w:r>
+    </w:p>
+    <w:p>
+      <w:pPr>
+        <w:pStyle w:val="NormalAH"/>
+      </w:pPr>
+    </w:p>
+    <w:p>
+      <w:pPr>
+        <w:pStyle w:val="Titre1AH"/>
+      </w:pPr>
+      <w:bookmarkStart w:id="28" w:name="_Toc496014958"/>
+      <w:bookmarkStart w:id="29" w:name="_Toc496015772"/>
+      <w:bookmarkStart w:id="30" w:name="_Toc496536710"/>
+      <w:bookmarkStart w:id="31" w:name="_Toc496688541"/>
+      <w:r>
+        <w:t>Fonctionnement</w:t>
+      </w:r>
       <w:bookmarkEnd w:id="28"/>
-    </w:p>
-    <w:p>
-      <w:pPr>
-        <w:pStyle w:val="NormalAH"/>
-      </w:pPr>
-      <w:r>
-        <w:t>Vous pouvez vous connecter avec le compte admin par défaut :</w:t>
-      </w:r>
-    </w:p>
-    <w:p>
-      <w:pPr>
-        <w:pStyle w:val="NormalAH"/>
-      </w:pPr>
-      <w:r>
-        <w:t>Pseudo : admin</w:t>
-      </w:r>
-    </w:p>
-    <w:p>
-      <w:pPr>
-        <w:pStyle w:val="NormalAH"/>
-      </w:pPr>
-      <w:r>
-        <w:t>Mot de passe : admin</w:t>
-      </w:r>
-    </w:p>
-    <w:p>
-      <w:pPr>
-        <w:pStyle w:val="NormalAH"/>
-      </w:pPr>
-      <w:r>
-        <w:t>Vous pouvez changer ce mot de passe depuis votre menu d’utilisateur</w:t>
-      </w:r>
-      <w:r>
-        <w:t>.</w:t>
-      </w:r>
-    </w:p>
-    <w:p>
-      <w:pPr>
-        <w:pStyle w:val="NormalAH"/>
-      </w:pPr>
-      <w:r>
-        <w:t>Ici vous pouvez gérer toutes les bibliothèques, livres et utilisateurs.</w:t>
-      </w:r>
-    </w:p>
-    <w:p>
-      <w:pPr>
-        <w:pStyle w:val="NormalAH"/>
-      </w:pPr>
-    </w:p>
-    <w:p>
-      <w:pPr>
-        <w:pStyle w:val="Titre1AH"/>
-      </w:pPr>
-      <w:bookmarkStart w:id="29" w:name="_Toc496014958"/>
-      <w:bookmarkStart w:id="30" w:name="_Toc496015772"/>
-      <w:bookmarkStart w:id="31" w:name="_Toc496536710"/>
-      <w:bookmarkStart w:id="32" w:name="_Toc496688541"/>
-      <w:r>
-        <w:t>Fonctionnement</w:t>
-      </w:r>
       <w:bookmarkEnd w:id="29"/>
       <w:bookmarkEnd w:id="30"/>
       <w:bookmarkEnd w:id="31"/>
+    </w:p>
+    <w:p>
+      <w:pPr>
+        <w:pStyle w:val="SubTitre1AH"/>
+      </w:pPr>
+      <w:bookmarkStart w:id="32" w:name="_Toc496014959"/>
+      <w:bookmarkStart w:id="33" w:name="_Toc496015773"/>
+      <w:bookmarkStart w:id="34" w:name="_Toc496536711"/>
+      <w:bookmarkStart w:id="35" w:name="_Toc496688542"/>
+      <w:r>
+        <w:t>Utilisateur</w:t>
+      </w:r>
       <w:bookmarkEnd w:id="32"/>
-    </w:p>
-    <w:p>
-      <w:pPr>
-        <w:pStyle w:val="SubTitre1AH"/>
-      </w:pPr>
-      <w:bookmarkStart w:id="33" w:name="_Toc496014959"/>
-      <w:bookmarkStart w:id="34" w:name="_Toc496015773"/>
-      <w:bookmarkStart w:id="35" w:name="_Toc496536711"/>
-      <w:bookmarkStart w:id="36" w:name="_Toc496688542"/>
-      <w:r>
-        <w:t>Utilisateur</w:t>
-      </w:r>
       <w:bookmarkEnd w:id="33"/>
       <w:bookmarkEnd w:id="34"/>
       <w:bookmarkEnd w:id="35"/>
-      <w:bookmarkEnd w:id="36"/>
     </w:p>
     <w:p>
       <w:pPr>
@@ -2297,17 +2279,17 @@
       <w:pPr>
         <w:pStyle w:val="SubTitre1AH"/>
       </w:pPr>
-      <w:bookmarkStart w:id="37" w:name="_Toc496014960"/>
-      <w:bookmarkStart w:id="38" w:name="_Toc496015774"/>
-      <w:bookmarkStart w:id="39" w:name="_Toc496536712"/>
-      <w:bookmarkStart w:id="40" w:name="_Toc496688543"/>
+      <w:bookmarkStart w:id="36" w:name="_Toc496014960"/>
+      <w:bookmarkStart w:id="37" w:name="_Toc496015774"/>
+      <w:bookmarkStart w:id="38" w:name="_Toc496536712"/>
+      <w:bookmarkStart w:id="39" w:name="_Toc496688543"/>
       <w:r>
         <w:t>Administrateur</w:t>
       </w:r>
+      <w:bookmarkEnd w:id="36"/>
       <w:bookmarkEnd w:id="37"/>
       <w:bookmarkEnd w:id="38"/>
       <w:bookmarkEnd w:id="39"/>
-      <w:bookmarkEnd w:id="40"/>
     </w:p>
     <w:p>
       <w:pPr>
@@ -2355,38 +2337,38 @@
       <w:pPr>
         <w:pStyle w:val="TitleAH"/>
       </w:pPr>
-      <w:bookmarkStart w:id="41" w:name="_Toc496536713"/>
-      <w:bookmarkStart w:id="42" w:name="_Toc496688544"/>
+      <w:bookmarkStart w:id="40" w:name="_Toc496536713"/>
+      <w:bookmarkStart w:id="41" w:name="_Toc496688544"/>
       <w:r>
         <w:lastRenderedPageBreak/>
         <w:t>Guide développeur</w:t>
       </w:r>
+      <w:bookmarkEnd w:id="40"/>
       <w:bookmarkEnd w:id="41"/>
+    </w:p>
+    <w:p>
+      <w:pPr>
+        <w:pStyle w:val="Titre1AH"/>
+      </w:pPr>
+      <w:bookmarkStart w:id="42" w:name="_Toc496536714"/>
+      <w:bookmarkStart w:id="43" w:name="_Toc496688545"/>
+      <w:r>
+        <w:t>Installation</w:t>
+      </w:r>
       <w:bookmarkEnd w:id="42"/>
-    </w:p>
-    <w:p>
-      <w:pPr>
-        <w:pStyle w:val="Titre1AH"/>
-      </w:pPr>
-      <w:bookmarkStart w:id="43" w:name="_Toc496536714"/>
-      <w:bookmarkStart w:id="44" w:name="_Toc496688545"/>
-      <w:r>
-        <w:t>Installation</w:t>
-      </w:r>
       <w:bookmarkEnd w:id="43"/>
+    </w:p>
+    <w:p>
+      <w:pPr>
+        <w:pStyle w:val="SubTitre1AH"/>
+      </w:pPr>
+      <w:bookmarkStart w:id="44" w:name="_Toc496536715"/>
+      <w:bookmarkStart w:id="45" w:name="_Toc496688546"/>
+      <w:r>
+        <w:t>Logiciels nécessaires</w:t>
+      </w:r>
       <w:bookmarkEnd w:id="44"/>
-    </w:p>
-    <w:p>
-      <w:pPr>
-        <w:pStyle w:val="SubTitre1AH"/>
-      </w:pPr>
-      <w:bookmarkStart w:id="45" w:name="_Toc496536715"/>
-      <w:bookmarkStart w:id="46" w:name="_Toc496688546"/>
-      <w:r>
-        <w:t>Logiciels nécessaires</w:t>
-      </w:r>
       <w:bookmarkEnd w:id="45"/>
-      <w:bookmarkEnd w:id="46"/>
     </w:p>
     <w:p>
       <w:pPr>
@@ -2483,31 +2465,53 @@
     </w:p>
     <w:p>
       <w:pPr>
-        <w:pStyle w:val="SubTitre1AH"/>
-      </w:pPr>
-      <w:bookmarkStart w:id="47" w:name="_Toc496536716"/>
-      <w:bookmarkStart w:id="48" w:name="_Toc496688547"/>
-      <w:r>
-        <w:t>Configurations à effectuer :</w:t>
-      </w:r>
-      <w:bookmarkEnd w:id="47"/>
-      <w:bookmarkEnd w:id="48"/>
-    </w:p>
-    <w:p>
-      <w:pPr>
-        <w:pStyle w:val="NormalAH"/>
-      </w:pPr>
-      <w:r>
-        <w:t>WAMPServer :</w:t>
-      </w:r>
-    </w:p>
-    <w:p>
-      <w:pPr>
         <w:pStyle w:val="NormalAH"/>
         <w:numPr>
           <w:ilvl w:val="0"/>
           <w:numId w:val="2"/>
         </w:numPr>
+        <w:rPr>
+          <w:rStyle w:val="Hyperlink"/>
+          <w:color w:val="auto"/>
+          <w:u w:val="none"/>
+        </w:rPr>
+      </w:pPr>
+      <w:hyperlink r:id="rId17" w:history="1">
+        <w:r>
+          <w:rPr>
+            <w:rStyle w:val="Hyperlink"/>
+          </w:rPr>
+          <w:t>Maven</w:t>
+        </w:r>
+      </w:hyperlink>
+    </w:p>
+    <w:p>
+      <w:pPr>
+        <w:pStyle w:val="SubTitre1AH"/>
+      </w:pPr>
+      <w:bookmarkStart w:id="46" w:name="_Toc496536716"/>
+      <w:bookmarkStart w:id="47" w:name="_Toc496688547"/>
+      <w:r>
+        <w:t>Configurations à effectuer :</w:t>
+      </w:r>
+      <w:bookmarkEnd w:id="46"/>
+      <w:bookmarkEnd w:id="47"/>
+    </w:p>
+    <w:p>
+      <w:pPr>
+        <w:pStyle w:val="NormalAH"/>
+      </w:pPr>
+      <w:r>
+        <w:t>WAMPServer :</w:t>
+      </w:r>
+    </w:p>
+    <w:p>
+      <w:pPr>
+        <w:pStyle w:val="NormalAH"/>
+        <w:numPr>
+          <w:ilvl w:val="0"/>
+          <w:numId w:val="2"/>
+        </w:numPr>
       </w:pPr>
       <w:r>
         <w:t xml:space="preserve">Mettre le port </w:t>
@@ -2525,7 +2529,7 @@
     <w:p>
       <w:pPr>
         <w:pStyle w:val="NormalAH"/>
-        <w:ind w:left="720"/>
+        <w:ind w:firstLine="0"/>
       </w:pPr>
       <w:r>
         <w:t xml:space="preserve">Accessible via le </w:t>
@@ -2632,13 +2636,16 @@
         <w:t>Apache</w:t>
       </w:r>
       <w:r>
-        <w:t xml:space="preserve"> à 8081</w:t>
-      </w:r>
-    </w:p>
-    <w:p>
-      <w:pPr>
-        <w:pStyle w:val="NormalAH"/>
-        <w:ind w:left="720"/>
+        <w:t xml:space="preserve"> à </w:t>
+      </w:r>
+      <w:r>
+        <w:t>9142</w:t>
+      </w:r>
+    </w:p>
+    <w:p>
+      <w:pPr>
+        <w:pStyle w:val="NormalAH"/>
+        <w:ind w:firstLine="0"/>
       </w:pPr>
       <w:r>
         <w:t xml:space="preserve">Accessible via le </w:t>
@@ -2715,7 +2722,13 @@
         <w:t>Apache</w:t>
       </w:r>
       <w:r>
-        <w:t xml:space="preserve"> puis cliquer sur « Utiliser un autre port » et entrer « 8081 ».</w:t>
+        <w:t xml:space="preserve"> puis cliquer sur « Utiliser un autre port » et entrer « </w:t>
+      </w:r>
+      <w:r>
+        <w:t>9142</w:t>
+      </w:r>
+      <w:r>
+        <w:t> ».</w:t>
       </w:r>
     </w:p>
     <w:p>
@@ -2756,207 +2769,10 @@
     </w:p>
     <w:p>
       <w:pPr>
-        <w:pStyle w:val="SubTitre1AH"/>
-      </w:pPr>
-      <w:bookmarkStart w:id="49" w:name="_Toc496536717"/>
-      <w:bookmarkStart w:id="50" w:name="_Toc496688548"/>
-      <w:r>
-        <w:t>Mise en place</w:t>
-      </w:r>
-      <w:bookmarkEnd w:id="49"/>
-      <w:bookmarkEnd w:id="50"/>
-    </w:p>
-    <w:p>
-      <w:pPr>
-        <w:pStyle w:val="NormalAH"/>
-      </w:pPr>
-      <w:r>
-        <w:t>GIT</w:t>
-      </w:r>
-    </w:p>
-    <w:p>
-      <w:pPr>
-        <w:pStyle w:val="NormalAH"/>
-        <w:ind w:left="720"/>
-      </w:pPr>
-      <w:r>
-        <w:t>Lancer une fenêtre de commande da</w:t>
-      </w:r>
-      <w:r>
-        <w:t xml:space="preserve">ns votre répertoire </w:t>
-      </w:r>
-      <w:r>
-        <w:t>et taper :</w:t>
-      </w:r>
-    </w:p>
-    <w:p>
-      <w:pPr>
-        <w:pStyle w:val="NormalAH"/>
-        <w:ind w:left="720"/>
-        <w:rPr>
-          <w:lang w:val="en-US"/>
-        </w:rPr>
-      </w:pPr>
-      <w:r>
-        <w:rPr>
-          <w:lang w:val="en-US"/>
-        </w:rPr>
-        <w:t>g</w:t>
-      </w:r>
-      <w:r>
-        <w:rPr>
-          <w:lang w:val="en-US"/>
-        </w:rPr>
-        <w:t>it init</w:t>
-      </w:r>
-      <w:r>
-        <w:rPr>
-          <w:lang w:val="en-US"/>
-        </w:rPr>
-        <w:br/>
-      </w:r>
-      <w:r>
-        <w:rPr>
-          <w:lang w:val="en-US"/>
-        </w:rPr>
-        <w:t xml:space="preserve">git </w:t>
-      </w:r>
-      <w:r>
-        <w:rPr>
-          <w:lang w:val="en-US"/>
-        </w:rPr>
-        <w:t xml:space="preserve">pull </w:t>
-      </w:r>
-      <w:hyperlink r:id="rId17" w:history="1">
-        <w:r>
-          <w:rPr>
-            <w:rStyle w:val="Hyperlink"/>
-            <w:lang w:val="en-US"/>
-          </w:rPr>
-          <w:t>https://github.com/Tryliom/library.git</w:t>
-        </w:r>
-      </w:hyperlink>
-    </w:p>
-    <w:p>
-      <w:pPr>
-        <w:pStyle w:val="NormalAH"/>
-      </w:pPr>
-      <w:r>
-        <w:t>Eclipse</w:t>
-      </w:r>
-    </w:p>
-    <w:p>
-      <w:pPr>
-        <w:pStyle w:val="NormalAH"/>
-        <w:ind w:left="720"/>
-      </w:pPr>
-      <w:r>
-        <w:t xml:space="preserve">Sélectionner </w:t>
-      </w:r>
-      <w:r>
-        <w:t xml:space="preserve">« ouvrir un projet » et prendre le </w:t>
-      </w:r>
-      <w:r>
-        <w:t>répertoire que vous avez créez pour importer le git.</w:t>
-      </w:r>
-    </w:p>
-    <w:p>
-      <w:pPr>
-        <w:pStyle w:val="NormalAH"/>
-        <w:ind w:left="708"/>
-      </w:pPr>
-      <w:r>
-        <w:t xml:space="preserve">La </w:t>
-      </w:r>
-      <w:r>
-        <w:t>JavaD</w:t>
-      </w:r>
-      <w:r>
-        <w:t>oc disponible dans</w:t>
-      </w:r>
-      <w:r>
-        <w:t xml:space="preserve"> </w:t>
-      </w:r>
-      <w:r>
-        <w:rPr>
-          <w:b/>
-        </w:rPr>
-        <w:t>Doc/JavaDoc/</w:t>
-      </w:r>
-      <w:r>
-        <w:rPr>
-          <w:b/>
-        </w:rPr>
-        <w:t>ht</w:t>
-      </w:r>
-      <w:r>
-        <w:rPr>
-          <w:b/>
-        </w:rPr>
-        <w:t>ml/index.html</w:t>
-      </w:r>
-      <w:r>
-        <w:rPr>
-          <w:b/>
-        </w:rPr>
-        <w:t xml:space="preserve"> </w:t>
-      </w:r>
-      <w:r>
-        <w:t>depuis le répertoire importé de git.</w:t>
-      </w:r>
-    </w:p>
-    <w:p>
-      <w:pPr>
-        <w:pStyle w:val="NormalAH"/>
-        <w:ind w:left="708"/>
-      </w:pPr>
-    </w:p>
-    <w:p>
-      <w:pPr>
-        <w:pStyle w:val="NormalAH"/>
-      </w:pPr>
-      <w:r>
-        <w:lastRenderedPageBreak/>
-        <w:t>WampServer</w:t>
-      </w:r>
-    </w:p>
-    <w:p>
-      <w:pPr>
-        <w:pStyle w:val="NormalAH"/>
-        <w:ind w:left="720"/>
-      </w:pPr>
-      <w:r>
-        <w:t>Lancer tous les services</w:t>
-      </w:r>
-      <w:r>
-        <w:t xml:space="preserve"> </w:t>
-      </w:r>
-      <w:r>
-        <w:t>en faisant clic gauche sur l’icône Wampserver dans votre barre des tâches</w:t>
-      </w:r>
-      <w:r>
-        <w:t>.</w:t>
-      </w:r>
-      <w:r>
-        <w:t xml:space="preserve"> Si tout ne démarre pas, c’est que vous avez mis des ports déjà utilisés</w:t>
-      </w:r>
-      <w:r>
-        <w:t>.</w:t>
-      </w:r>
-      <w:r>
-        <w:br/>
-        <w:t>Le hashage pour les mots de passe est sha1</w:t>
-      </w:r>
-      <w:r>
-        <w:t>.</w:t>
-      </w:r>
-    </w:p>
-    <w:p>
-      <w:pPr>
-        <w:pStyle w:val="NormalAH"/>
-      </w:pPr>
-      <w:r>
-        <w:t>Jenkins</w:t>
+        <w:pStyle w:val="NormalAH"/>
+      </w:pPr>
+      <w:r>
+        <w:t>Maven :</w:t>
       </w:r>
     </w:p>
     <w:p>
@@ -2966,81 +2782,30 @@
           <w:ilvl w:val="0"/>
           <w:numId w:val="2"/>
         </w:numPr>
-      </w:pPr>
-      <w:r>
-        <w:t>Si vous ne l’avez pas téléchargé</w:t>
-      </w:r>
-      <w:r>
-        <w:t xml:space="preserve"> et installé</w:t>
-      </w:r>
-      <w:r>
-        <w:t> :</w:t>
-      </w:r>
-      <w:r>
-        <w:t xml:space="preserve"> </w:t>
+        <w:rPr>
+          <w:rStyle w:val="Hyperlink"/>
+          <w:color w:val="auto"/>
+          <w:u w:val="none"/>
+        </w:rPr>
+      </w:pPr>
+      <w:r>
+        <w:t xml:space="preserve">Télécharger </w:t>
       </w:r>
       <w:hyperlink r:id="rId18" w:history="1">
         <w:r>
           <w:rPr>
             <w:rStyle w:val="Hyperlink"/>
           </w:rPr>
-          <w:t>Jenkins</w:t>
+          <w:t>ici</w:t>
         </w:r>
       </w:hyperlink>
-    </w:p>
-    <w:p>
-      <w:pPr>
-        <w:pStyle w:val="NormalAH"/>
-        <w:ind w:left="708"/>
-      </w:pPr>
-      <w:r>
-        <w:t>Exécuter</w:t>
-      </w:r>
-      <w:r>
-        <w:t xml:space="preserve"> le fichier à l’intérieur de l’archive.</w:t>
-      </w:r>
-      <w:r>
-        <w:br/>
-      </w:r>
-      <w:r>
-        <w:t xml:space="preserve">Suivez les instructions, jusqu’à arriver aux plugins, là, installez ceux de </w:t>
-      </w:r>
-      <w:r>
-        <w:t>base proposée</w:t>
-      </w:r>
-      <w:r>
-        <w:t>.</w:t>
-      </w:r>
-    </w:p>
-    <w:p>
-      <w:pPr>
-        <w:pStyle w:val="NormalAH"/>
-      </w:pPr>
-      <w:r>
-        <w:t>Aller dans le répertoire créé par Jenkins et ouvrir une fenêtre de commande puis taper </w:t>
-      </w:r>
-      <w:r>
-        <w:rPr>
-          <w:b/>
-        </w:rPr>
-        <w:t>java -jar jenkins.war</w:t>
-      </w:r>
-      <w:r>
-        <w:t xml:space="preserve"> pour lancer le serveur jenkins, disponible </w:t>
-      </w:r>
-      <w:hyperlink r:id="rId19" w:history="1">
-        <w:r>
-          <w:rPr>
-            <w:rStyle w:val="Hyperlink"/>
-          </w:rPr>
-          <w:t>ici</w:t>
-        </w:r>
-      </w:hyperlink>
-      <w:r>
-        <w:t xml:space="preserve"> en local</w:t>
-      </w:r>
-      <w:r>
-        <w:t>.</w:t>
+      <w:r>
+        <w:rPr>
+          <w:rStyle w:val="Hyperlink"/>
+          <w:color w:val="auto"/>
+          <w:u w:val="none"/>
+        </w:rPr>
+        <w:t>, prendre le source zip sous Windows et le tar sous Linux</w:t>
       </w:r>
     </w:p>
     <w:p>
@@ -3052,19 +2817,432 @@
         </w:numPr>
       </w:pPr>
       <w:r>
+        <w:t>Extraire le dossier à l’intérieur du Zip/Tar dans le dossier choisis</w:t>
+      </w:r>
+    </w:p>
+    <w:p>
+      <w:pPr>
+        <w:pStyle w:val="NormalAH"/>
+        <w:numPr>
+          <w:ilvl w:val="0"/>
+          <w:numId w:val="2"/>
+        </w:numPr>
+      </w:pPr>
+      <w:r>
+        <w:t>Appuyer sur Windows + Pause</w:t>
+      </w:r>
+    </w:p>
+    <w:p>
+      <w:pPr>
+        <w:pStyle w:val="NormalAH"/>
+        <w:numPr>
+          <w:ilvl w:val="0"/>
+          <w:numId w:val="2"/>
+        </w:numPr>
+      </w:pPr>
+      <w:r>
+        <w:t xml:space="preserve">Cliquer sur </w:t>
+      </w:r>
+      <w:r>
+        <w:rPr>
+          <w:b/>
+        </w:rPr>
+        <w:t>Remote Settings</w:t>
+      </w:r>
+    </w:p>
+    <w:p>
+      <w:pPr>
+        <w:pStyle w:val="NormalAH"/>
+        <w:numPr>
+          <w:ilvl w:val="0"/>
+          <w:numId w:val="2"/>
+        </w:numPr>
+      </w:pPr>
+      <w:r>
+        <w:t xml:space="preserve">Aller dans </w:t>
+      </w:r>
+      <w:r>
+        <w:rPr>
+          <w:b/>
+        </w:rPr>
+        <w:t>Advanced</w:t>
+      </w:r>
+      <w:r>
+        <w:t xml:space="preserve"> puis </w:t>
+      </w:r>
+      <w:r>
+        <w:rPr>
+          <w:b/>
+        </w:rPr>
+        <w:t>Environnement Variables…</w:t>
+      </w:r>
+    </w:p>
+    <w:p>
+      <w:pPr>
+        <w:pStyle w:val="NormalAH"/>
+        <w:numPr>
+          <w:ilvl w:val="0"/>
+          <w:numId w:val="2"/>
+        </w:numPr>
+      </w:pPr>
+      <w:r>
+        <w:t xml:space="preserve">Sélectionner </w:t>
+      </w:r>
+      <w:r>
+        <w:rPr>
+          <w:b/>
+        </w:rPr>
+        <w:t>Path</w:t>
+      </w:r>
+      <w:r>
+        <w:t xml:space="preserve">, puis </w:t>
+      </w:r>
+      <w:r>
+        <w:rPr>
+          <w:b/>
+        </w:rPr>
+        <w:t>edit</w:t>
+      </w:r>
+      <w:r>
+        <w:t xml:space="preserve"> ensuite </w:t>
+      </w:r>
+      <w:r>
+        <w:rPr>
+          <w:b/>
+        </w:rPr>
+        <w:t>new</w:t>
+      </w:r>
+      <w:r>
+        <w:t xml:space="preserve"> et ajouter le lien de votre dossier avec maven comme ceci : &lt;dossier maven&gt;\bin</w:t>
+      </w:r>
+    </w:p>
+    <w:p>
+      <w:pPr>
+        <w:pStyle w:val="NormalAH"/>
+        <w:numPr>
+          <w:ilvl w:val="0"/>
+          <w:numId w:val="2"/>
+        </w:numPr>
+      </w:pPr>
+      <w:r>
+        <w:t xml:space="preserve">Tester en ouvrant un cmd avec </w:t>
+      </w:r>
+      <w:r>
+        <w:rPr>
+          <w:b/>
+        </w:rPr>
+        <w:t>mvn -v</w:t>
+      </w:r>
+      <w:bookmarkStart w:id="48" w:name="_GoBack"/>
+      <w:bookmarkEnd w:id="48"/>
+    </w:p>
+    <w:p>
+      <w:pPr>
+        <w:pStyle w:val="SubTitre1AH"/>
+      </w:pPr>
+      <w:bookmarkStart w:id="49" w:name="_Toc496536717"/>
+      <w:bookmarkStart w:id="50" w:name="_Toc496688548"/>
+      <w:r>
+        <w:lastRenderedPageBreak/>
+        <w:t>Mise en place</w:t>
+      </w:r>
+      <w:bookmarkEnd w:id="49"/>
+      <w:bookmarkEnd w:id="50"/>
+    </w:p>
+    <w:p>
+      <w:pPr>
+        <w:pStyle w:val="NormalAH"/>
+      </w:pPr>
+      <w:r>
+        <w:t>GIT</w:t>
+      </w:r>
+    </w:p>
+    <w:p>
+      <w:pPr>
+        <w:pStyle w:val="NormalAH"/>
+      </w:pPr>
+      <w:r>
+        <w:t>Lancer une fenêtre de commande da</w:t>
+      </w:r>
+      <w:r>
+        <w:t xml:space="preserve">ns votre répertoire </w:t>
+      </w:r>
+      <w:r>
+        <w:t>et taper :</w:t>
+      </w:r>
+    </w:p>
+    <w:p>
+      <w:pPr>
+        <w:pStyle w:val="NormalAH"/>
+        <w:rPr>
+          <w:lang w:val="en-US"/>
+        </w:rPr>
+      </w:pPr>
+      <w:r>
+        <w:rPr>
+          <w:lang w:val="en-US"/>
+        </w:rPr>
+        <w:t>g</w:t>
+      </w:r>
+      <w:r>
+        <w:rPr>
+          <w:lang w:val="en-US"/>
+        </w:rPr>
+        <w:t>it init</w:t>
+      </w:r>
+      <w:r>
+        <w:rPr>
+          <w:lang w:val="en-US"/>
+        </w:rPr>
+        <w:br/>
+      </w:r>
+      <w:r>
+        <w:rPr>
+          <w:lang w:val="en-US"/>
+        </w:rPr>
+        <w:t xml:space="preserve">git </w:t>
+      </w:r>
+      <w:r>
+        <w:rPr>
+          <w:lang w:val="en-US"/>
+        </w:rPr>
+        <w:t xml:space="preserve">pull </w:t>
+      </w:r>
+      <w:hyperlink r:id="rId19" w:history="1">
+        <w:r>
+          <w:rPr>
+            <w:rStyle w:val="Hyperlink"/>
+            <w:lang w:val="en-US"/>
+          </w:rPr>
+          <w:t>https://github.com/Tryliom/library.git</w:t>
+        </w:r>
+      </w:hyperlink>
+    </w:p>
+    <w:p>
+      <w:pPr>
+        <w:pStyle w:val="NormalAH"/>
+      </w:pPr>
+      <w:r>
+        <w:t>Eclipse</w:t>
+      </w:r>
+    </w:p>
+    <w:p>
+      <w:pPr>
+        <w:pStyle w:val="NormalAH"/>
+      </w:pPr>
+      <w:r>
+        <w:t xml:space="preserve">Sélectionner </w:t>
+      </w:r>
+      <w:r>
+        <w:t xml:space="preserve">« ouvrir un projet » et prendre le </w:t>
+      </w:r>
+      <w:r>
+        <w:t>répertoire que vous avez créez pour importer le git.</w:t>
+      </w:r>
+    </w:p>
+    <w:p>
+      <w:pPr>
+        <w:pStyle w:val="NormalAH"/>
+      </w:pPr>
+      <w:r>
+        <w:t xml:space="preserve">La </w:t>
+      </w:r>
+      <w:r>
+        <w:t>JavaD</w:t>
+      </w:r>
+      <w:r>
+        <w:t>oc disponible dans</w:t>
+      </w:r>
+      <w:r>
+        <w:t xml:space="preserve"> </w:t>
+      </w:r>
+      <w:r>
+        <w:rPr>
+          <w:b/>
+        </w:rPr>
+        <w:t>Doc/JavaDoc/</w:t>
+      </w:r>
+      <w:r>
+        <w:rPr>
+          <w:b/>
+        </w:rPr>
+        <w:t>ht</w:t>
+      </w:r>
+      <w:r>
+        <w:rPr>
+          <w:b/>
+        </w:rPr>
+        <w:t>ml/index.html</w:t>
+      </w:r>
+      <w:r>
+        <w:rPr>
+          <w:b/>
+        </w:rPr>
+        <w:t xml:space="preserve"> </w:t>
+      </w:r>
+      <w:r>
+        <w:t>depuis le répertoire importé de git.</w:t>
+      </w:r>
+    </w:p>
+    <w:p>
+      <w:pPr>
+        <w:pStyle w:val="NormalAH"/>
+      </w:pPr>
+    </w:p>
+    <w:p>
+      <w:pPr>
+        <w:pStyle w:val="NormalAH"/>
+      </w:pPr>
+      <w:r>
+        <w:t>WampServer</w:t>
+      </w:r>
+    </w:p>
+    <w:p>
+      <w:pPr>
+        <w:pStyle w:val="NormalAH"/>
+      </w:pPr>
+      <w:r>
+        <w:t>Lancer tous les services</w:t>
+      </w:r>
+      <w:r>
+        <w:t xml:space="preserve"> </w:t>
+      </w:r>
+      <w:r>
+        <w:t>en faisant clic gauche sur l’icône Wampserver dans votre barre des tâches</w:t>
+      </w:r>
+      <w:r>
+        <w:t>.</w:t>
+      </w:r>
+      <w:r>
+        <w:t xml:space="preserve"> Si tout ne démarre pas, c’est que vous avez mis des ports déjà utilisés</w:t>
+      </w:r>
+      <w:r>
+        <w:t>.</w:t>
+      </w:r>
+      <w:r>
+        <w:br/>
+        <w:t>Le hashage pour les mots de passe est sha1</w:t>
+      </w:r>
+      <w:r>
+        <w:t>.</w:t>
+      </w:r>
+    </w:p>
+    <w:p>
+      <w:pPr>
+        <w:pStyle w:val="NormalAH"/>
+      </w:pPr>
+      <w:r>
+        <w:t>Jenkins</w:t>
+      </w:r>
+    </w:p>
+    <w:p>
+      <w:pPr>
+        <w:pStyle w:val="NormalAH"/>
+        <w:numPr>
+          <w:ilvl w:val="0"/>
+          <w:numId w:val="2"/>
+        </w:numPr>
+      </w:pPr>
+      <w:r>
+        <w:t>Si vous ne l’avez pas téléchargé</w:t>
+      </w:r>
+      <w:r>
+        <w:t xml:space="preserve"> et installé</w:t>
+      </w:r>
+      <w:r>
+        <w:t> :</w:t>
+      </w:r>
+      <w:r>
+        <w:t xml:space="preserve"> </w:t>
+      </w:r>
+      <w:hyperlink r:id="rId20" w:history="1">
+        <w:r>
+          <w:rPr>
+            <w:rStyle w:val="Hyperlink"/>
+          </w:rPr>
+          <w:t>Jenkins</w:t>
+        </w:r>
+      </w:hyperlink>
+    </w:p>
+    <w:p>
+      <w:pPr>
+        <w:pStyle w:val="NormalAH"/>
+      </w:pPr>
+      <w:r>
+        <w:t>Exécuter</w:t>
+      </w:r>
+      <w:r>
+        <w:t xml:space="preserve"> le fichier à l’intérieur de l’archive.</w:t>
+      </w:r>
+      <w:r>
+        <w:br/>
+      </w:r>
+      <w:r>
+        <w:t xml:space="preserve">Suivez les instructions, jusqu’à arriver aux plugins, là, installez ceux de </w:t>
+      </w:r>
+      <w:r>
+        <w:t>base proposée</w:t>
+      </w:r>
+      <w:r>
+        <w:t>.</w:t>
+      </w:r>
+    </w:p>
+    <w:p>
+      <w:pPr>
+        <w:pStyle w:val="NormalAH"/>
+      </w:pPr>
+      <w:r>
+        <w:t>Aller dans le répertoire créé par Jenkins et ouvrir une fenêtre de commande puis taper </w:t>
+      </w:r>
+      <w:r>
+        <w:rPr>
+          <w:b/>
+        </w:rPr>
+        <w:t>java -jar jenkins.war</w:t>
+      </w:r>
+      <w:r>
+        <w:t xml:space="preserve"> pour lancer le serveur jenkins, disponible </w:t>
+      </w:r>
+      <w:hyperlink r:id="rId21" w:history="1">
+        <w:r>
+          <w:rPr>
+            <w:rStyle w:val="Hyperlink"/>
+          </w:rPr>
+          <w:t>ici</w:t>
+        </w:r>
+      </w:hyperlink>
+      <w:r>
+        <w:t xml:space="preserve"> en local</w:t>
+      </w:r>
+      <w:r>
+        <w:t>.</w:t>
+      </w:r>
+    </w:p>
+    <w:p>
+      <w:pPr>
+        <w:pStyle w:val="NormalAH"/>
+        <w:numPr>
+          <w:ilvl w:val="0"/>
+          <w:numId w:val="2"/>
+        </w:numPr>
+      </w:pPr>
+      <w:r>
         <w:t>Charger les plugins, jobs et autres config de Jenkins</w:t>
       </w:r>
     </w:p>
     <w:p>
       <w:pPr>
         <w:pStyle w:val="NormalAH"/>
-        <w:ind w:left="720"/>
       </w:pPr>
       <w:r>
         <w:t>Il faut v</w:t>
       </w:r>
       <w:r>
-        <w:t xml:space="preserve">ous rendre dans le dossier </w:t>
+        <w:t xml:space="preserve">ous rendre dans le </w:t>
+      </w:r>
+      <w:proofErr w:type="gramStart"/>
+      <w:r>
+        <w:t xml:space="preserve">dossier </w:t>
       </w:r>
       <w:r>
         <w:rPr>
@@ -3072,6 +3250,7 @@
         </w:rPr>
         <w:t>.jenkins</w:t>
       </w:r>
+      <w:proofErr w:type="gramEnd"/>
       <w:r>
         <w:t xml:space="preserve"> dans votre répertoire d’utilisateur</w:t>
       </w:r>
@@ -3106,7 +3285,11 @@
         <w:t>, déplacer le dossier « jobs »</w:t>
       </w:r>
       <w:r>
-        <w:t xml:space="preserve"> dans votre </w:t>
+        <w:t xml:space="preserve"> dans </w:t>
+      </w:r>
+      <w:proofErr w:type="gramStart"/>
+      <w:r>
+        <w:t xml:space="preserve">votre </w:t>
       </w:r>
       <w:r>
         <w:rPr>
@@ -3114,6 +3297,7 @@
         </w:rPr>
         <w:t>.jenkins</w:t>
       </w:r>
+      <w:proofErr w:type="gramEnd"/>
       <w:r>
         <w:t xml:space="preserve"> et cliquez « remplacer tout ».</w:t>
       </w:r>
@@ -3124,7 +3308,6 @@
     <w:p>
       <w:pPr>
         <w:pStyle w:val="NormalAH"/>
-        <w:ind w:left="720"/>
       </w:pPr>
       <w:r>
         <w:t xml:space="preserve">Dans l’archive, vous trouverez également le </w:t>
@@ -3150,8 +3333,8 @@
       </w:pPr>
     </w:p>
     <w:sectPr>
-      <w:headerReference w:type="default" r:id="rId20"/>
-      <w:footerReference w:type="default" r:id="rId21"/>
+      <w:headerReference w:type="default" r:id="rId22"/>
+      <w:footerReference w:type="default" r:id="rId23"/>
       <w:pgSz w:w="11906" w:h="16838"/>
       <w:pgMar w:top="1440" w:right="1440" w:bottom="1440" w:left="1440" w:header="708" w:footer="708" w:gutter="0"/>
       <w:cols w:space="708"/>
@@ -3515,7 +3698,7 @@
         <w:noProof/>
         <w:color w:val="0070C0"/>
       </w:rPr>
-      <w:t>27.10.2017</w:t>
+      <w:t>05.01.2018</w:t>
     </w:r>
     <w:r>
       <w:rPr>
@@ -4456,7 +4639,10 @@
     <w:basedOn w:val="Normal"/>
     <w:autoRedefine/>
     <w:qFormat/>
-    <w:rsid w:val="009911A0"/>
+    <w:rsid w:val="009D7BE3"/>
+    <w:pPr>
+      <w:ind w:left="360" w:hanging="360"/>
+    </w:pPr>
     <w:rPr>
       <w:rFonts w:ascii="Century Gothic" w:hAnsi="Century Gothic"/>
     </w:rPr>
@@ -5016,7 +5202,7 @@
 </file>
 
 <file path=customXml/itemProps1.xml><?xml version="1.0" encoding="utf-8"?>
-<ds:datastoreItem xmlns:ds="http://schemas.openxmlformats.org/officeDocument/2006/customXml" ds:itemID="{4ED16C5D-EF89-4234-89E2-6DFF2846E15C}">
+<ds:datastoreItem xmlns:ds="http://schemas.openxmlformats.org/officeDocument/2006/customXml" ds:itemID="{62CC723E-C1E6-4CDD-898B-6E00E25BE1CC}">
   <ds:schemaRefs>
     <ds:schemaRef ds:uri="http://schemas.openxmlformats.org/officeDocument/2006/bibliography"/>
   </ds:schemaRefs>

</xml_diff>

<commit_message>
Ajout de mysql_import.bat pour importer facilement la db
</commit_message>
<xml_diff>
--- a/Doc/Guide/Guide.docx
+++ b/Doc/Guide/Guide.docx
@@ -77,8 +77,13 @@
                             <w:pPr>
                               <w:pStyle w:val="Heading1"/>
                             </w:pPr>
+                            <w:proofErr w:type="spellStart"/>
                             <w:r>
-                              <w:t>Created by Alexis Haldy</w:t>
+                              <w:t>Created</w:t>
+                            </w:r>
+                            <w:proofErr w:type="spellEnd"/>
+                            <w:r>
+                              <w:t xml:space="preserve"> by Alexis Haldy</w:t>
                             </w:r>
                           </w:p>
                           <w:p>
@@ -144,7 +149,7 @@
                               <w:rPr>
                                 <w:noProof/>
                               </w:rPr>
-                              <w:t>05.01.2018</w:t>
+                              <w:t>10.01.2018</w:t>
                             </w:r>
                             <w:r>
                               <w:rPr>
@@ -167,8 +172,16 @@
                               <w:rPr>
                                 <w:lang w:val="en-US"/>
                               </w:rPr>
-                              <w:t xml:space="preserve"> publique</w:t>
+                              <w:t xml:space="preserve"> </w:t>
                             </w:r>
+                            <w:proofErr w:type="spellStart"/>
+                            <w:r>
+                              <w:rPr>
+                                <w:lang w:val="en-US"/>
+                              </w:rPr>
+                              <w:t>publique</w:t>
+                            </w:r>
+                            <w:proofErr w:type="spellEnd"/>
                           </w:p>
                         </w:txbxContent>
                       </wps:txbx>
@@ -196,8 +209,13 @@
                       <w:pPr>
                         <w:pStyle w:val="Heading1"/>
                       </w:pPr>
+                      <w:proofErr w:type="spellStart"/>
                       <w:r>
-                        <w:t>Created by Alexis Haldy</w:t>
+                        <w:t>Created</w:t>
+                      </w:r>
+                      <w:proofErr w:type="spellEnd"/>
+                      <w:r>
+                        <w:t xml:space="preserve"> by Alexis Haldy</w:t>
                       </w:r>
                     </w:p>
                     <w:p>
@@ -263,7 +281,7 @@
                         <w:rPr>
                           <w:noProof/>
                         </w:rPr>
-                        <w:t>05.01.2018</w:t>
+                        <w:t>10.01.2018</w:t>
                       </w:r>
                       <w:r>
                         <w:rPr>
@@ -286,8 +304,16 @@
                         <w:rPr>
                           <w:lang w:val="en-US"/>
                         </w:rPr>
-                        <w:t xml:space="preserve"> publique</w:t>
+                        <w:t xml:space="preserve"> </w:t>
                       </w:r>
+                      <w:proofErr w:type="spellStart"/>
+                      <w:r>
+                        <w:rPr>
+                          <w:lang w:val="en-US"/>
+                        </w:rPr>
+                        <w:t>publique</w:t>
+                      </w:r>
+                      <w:proofErr w:type="spellEnd"/>
                     </w:p>
                   </w:txbxContent>
                 </v:textbox>
@@ -1552,12 +1578,14 @@
         </w:numPr>
       </w:pPr>
       <w:hyperlink r:id="rId8" w:anchor="download-wrapper" w:history="1">
+        <w:proofErr w:type="spellStart"/>
         <w:r>
           <w:rPr>
             <w:rStyle w:val="Hyperlink"/>
           </w:rPr>
           <w:t>WAMPServer</w:t>
         </w:r>
+        <w:proofErr w:type="spellEnd"/>
       </w:hyperlink>
     </w:p>
     <w:p>
@@ -1600,11 +1628,24 @@
       <w:pPr>
         <w:pStyle w:val="NormalAH"/>
       </w:pPr>
-      <w:r>
-        <w:t>WAMPServer :</w:t>
-      </w:r>
-      <w:r>
-        <w:t xml:space="preserve"> Uniquement à faire si sur votre tâche en bas de Wampserver affiche moins de 3 services actifs. </w:t>
+      <w:proofErr w:type="spellStart"/>
+      <w:r>
+        <w:t>WAMPServer</w:t>
+      </w:r>
+      <w:proofErr w:type="spellEnd"/>
+      <w:r>
+        <w:t> :</w:t>
+      </w:r>
+      <w:r>
+        <w:t xml:space="preserve"> Uniquement à faire si sur votre tâche en bas de </w:t>
+      </w:r>
+      <w:proofErr w:type="spellStart"/>
+      <w:r>
+        <w:t>Wampserver</w:t>
+      </w:r>
+      <w:proofErr w:type="spellEnd"/>
+      <w:r>
+        <w:t xml:space="preserve"> affiche moins de 3 services actifs. </w:t>
       </w:r>
     </w:p>
     <w:p>
@@ -1880,12 +1921,14 @@
       <w:r>
         <w:t xml:space="preserve">Après avoir installé </w:t>
       </w:r>
+      <w:proofErr w:type="spellStart"/>
       <w:r>
         <w:rPr>
           <w:b/>
         </w:rPr>
         <w:t>WAMPServer</w:t>
       </w:r>
+      <w:proofErr w:type="spellEnd"/>
       <w:r>
         <w:t xml:space="preserve">, déplacer le </w:t>
       </w:r>
@@ -1893,7 +1936,15 @@
         <w:t xml:space="preserve">contenu du </w:t>
       </w:r>
       <w:r>
-        <w:t>dossier « Web » dans l’emplacement que vous avez choisis pour WAMPServer, de base dans « </w:t>
+        <w:t xml:space="preserve">dossier « Web » dans l’emplacement que vous avez choisis pour </w:t>
+      </w:r>
+      <w:proofErr w:type="spellStart"/>
+      <w:r>
+        <w:t>WAMPServer</w:t>
+      </w:r>
+      <w:proofErr w:type="spellEnd"/>
+      <w:r>
+        <w:t>, de base dans « </w:t>
       </w:r>
       <w:r>
         <w:rPr>
@@ -1941,11 +1992,16 @@
         <w:t xml:space="preserve">Le </w:t>
       </w:r>
       <w:r>
-        <w:t>dossier « Bibliothe</w:t>
+        <w:t>dossier « </w:t>
+      </w:r>
+      <w:proofErr w:type="spellStart"/>
+      <w:r>
+        <w:t>Bibliothe</w:t>
       </w:r>
       <w:r>
         <w:t>que</w:t>
       </w:r>
+      <w:proofErr w:type="spellEnd"/>
       <w:r>
         <w:t> »</w:t>
       </w:r>
@@ -1979,7 +2035,15 @@
         <w:t xml:space="preserve">Le fichier </w:t>
       </w:r>
       <w:r>
-        <w:t>« lib.sql »</w:t>
+        <w:t>« </w:t>
+      </w:r>
+      <w:proofErr w:type="spellStart"/>
+      <w:r>
+        <w:t>lib.sql</w:t>
+      </w:r>
+      <w:proofErr w:type="spellEnd"/>
+      <w:r>
+        <w:t> »</w:t>
       </w:r>
     </w:p>
     <w:p>
@@ -2073,7 +2137,15 @@
         <w:t xml:space="preserve">. Une fenêtre s’ouvre, taper entrée puis </w:t>
       </w:r>
       <w:r>
-        <w:t>écrire « source [Le lien du fichier lib.sql] »</w:t>
+        <w:t xml:space="preserve">écrire « source [Le lien du fichier </w:t>
+      </w:r>
+      <w:proofErr w:type="spellStart"/>
+      <w:r>
+        <w:t>lib.sql</w:t>
+      </w:r>
+      <w:proofErr w:type="spellEnd"/>
+      <w:r>
+        <w:t>] »</w:t>
       </w:r>
       <w:r>
         <w:t xml:space="preserve"> et taper entrée.</w:t>
@@ -2083,12 +2155,35 @@
       <w:pPr>
         <w:pStyle w:val="NormalAH"/>
       </w:pPr>
-    </w:p>
-    <w:p>
-      <w:pPr>
-        <w:pStyle w:val="NormalAH"/>
-      </w:pPr>
-      <w:r>
+      <w:r>
+        <w:t xml:space="preserve">Ou </w:t>
+      </w:r>
+      <w:r>
+        <w:t xml:space="preserve">bien exécuter le fichier </w:t>
+      </w:r>
+      <w:r>
+        <w:rPr>
+          <w:b/>
+        </w:rPr>
+        <w:t>mysql_import.bat</w:t>
+      </w:r>
+      <w:r>
+        <w:t>.</w:t>
+      </w:r>
+      <w:bookmarkStart w:id="20" w:name="_GoBack"/>
+      <w:bookmarkEnd w:id="20"/>
+    </w:p>
+    <w:p>
+      <w:pPr>
+        <w:pStyle w:val="NormalAH"/>
+      </w:pPr>
+    </w:p>
+    <w:p>
+      <w:pPr>
+        <w:pStyle w:val="NormalAH"/>
+      </w:pPr>
+      <w:r>
+        <w:lastRenderedPageBreak/>
         <w:t>Tout est prêt pour utiliser votre bibliothèque !</w:t>
       </w:r>
       <w:r>
@@ -2110,34 +2205,33 @@
       <w:pPr>
         <w:pStyle w:val="Titre1AH"/>
       </w:pPr>
-      <w:bookmarkStart w:id="20" w:name="_Toc496014956"/>
-      <w:bookmarkStart w:id="21" w:name="_Toc496015770"/>
-      <w:bookmarkStart w:id="22" w:name="_Toc496536708"/>
-      <w:bookmarkStart w:id="23" w:name="_Toc496688539"/>
-      <w:r>
-        <w:lastRenderedPageBreak/>
+      <w:bookmarkStart w:id="21" w:name="_Toc496014956"/>
+      <w:bookmarkStart w:id="22" w:name="_Toc496015770"/>
+      <w:bookmarkStart w:id="23" w:name="_Toc496536708"/>
+      <w:bookmarkStart w:id="24" w:name="_Toc496688539"/>
+      <w:r>
         <w:t>Gérer la bibliothèque</w:t>
       </w:r>
-      <w:bookmarkEnd w:id="20"/>
       <w:bookmarkEnd w:id="21"/>
       <w:bookmarkEnd w:id="22"/>
       <w:bookmarkEnd w:id="23"/>
+      <w:bookmarkEnd w:id="24"/>
     </w:p>
     <w:p>
       <w:pPr>
         <w:pStyle w:val="SubTitre1AH"/>
       </w:pPr>
-      <w:bookmarkStart w:id="24" w:name="_Toc496014957"/>
-      <w:bookmarkStart w:id="25" w:name="_Toc496015771"/>
-      <w:bookmarkStart w:id="26" w:name="_Toc496536709"/>
-      <w:bookmarkStart w:id="27" w:name="_Toc496688540"/>
+      <w:bookmarkStart w:id="25" w:name="_Toc496014957"/>
+      <w:bookmarkStart w:id="26" w:name="_Toc496015771"/>
+      <w:bookmarkStart w:id="27" w:name="_Toc496536709"/>
+      <w:bookmarkStart w:id="28" w:name="_Toc496688540"/>
       <w:r>
         <w:t>Panel administrateur</w:t>
       </w:r>
-      <w:bookmarkEnd w:id="24"/>
       <w:bookmarkEnd w:id="25"/>
       <w:bookmarkEnd w:id="26"/>
       <w:bookmarkEnd w:id="27"/>
+      <w:bookmarkEnd w:id="28"/>
     </w:p>
     <w:p>
       <w:pPr>
@@ -2191,33 +2285,33 @@
       <w:pPr>
         <w:pStyle w:val="Titre1AH"/>
       </w:pPr>
-      <w:bookmarkStart w:id="28" w:name="_Toc496014958"/>
-      <w:bookmarkStart w:id="29" w:name="_Toc496015772"/>
-      <w:bookmarkStart w:id="30" w:name="_Toc496536710"/>
-      <w:bookmarkStart w:id="31" w:name="_Toc496688541"/>
+      <w:bookmarkStart w:id="29" w:name="_Toc496014958"/>
+      <w:bookmarkStart w:id="30" w:name="_Toc496015772"/>
+      <w:bookmarkStart w:id="31" w:name="_Toc496536710"/>
+      <w:bookmarkStart w:id="32" w:name="_Toc496688541"/>
       <w:r>
         <w:t>Fonctionnement</w:t>
       </w:r>
-      <w:bookmarkEnd w:id="28"/>
       <w:bookmarkEnd w:id="29"/>
       <w:bookmarkEnd w:id="30"/>
       <w:bookmarkEnd w:id="31"/>
+      <w:bookmarkEnd w:id="32"/>
     </w:p>
     <w:p>
       <w:pPr>
         <w:pStyle w:val="SubTitre1AH"/>
       </w:pPr>
-      <w:bookmarkStart w:id="32" w:name="_Toc496014959"/>
-      <w:bookmarkStart w:id="33" w:name="_Toc496015773"/>
-      <w:bookmarkStart w:id="34" w:name="_Toc496536711"/>
-      <w:bookmarkStart w:id="35" w:name="_Toc496688542"/>
+      <w:bookmarkStart w:id="33" w:name="_Toc496014959"/>
+      <w:bookmarkStart w:id="34" w:name="_Toc496015773"/>
+      <w:bookmarkStart w:id="35" w:name="_Toc496536711"/>
+      <w:bookmarkStart w:id="36" w:name="_Toc496688542"/>
       <w:r>
         <w:t>Utilisateur</w:t>
       </w:r>
-      <w:bookmarkEnd w:id="32"/>
       <w:bookmarkEnd w:id="33"/>
       <w:bookmarkEnd w:id="34"/>
       <w:bookmarkEnd w:id="35"/>
+      <w:bookmarkEnd w:id="36"/>
     </w:p>
     <w:p>
       <w:pPr>
@@ -2279,17 +2373,17 @@
       <w:pPr>
         <w:pStyle w:val="SubTitre1AH"/>
       </w:pPr>
-      <w:bookmarkStart w:id="36" w:name="_Toc496014960"/>
-      <w:bookmarkStart w:id="37" w:name="_Toc496015774"/>
-      <w:bookmarkStart w:id="38" w:name="_Toc496536712"/>
-      <w:bookmarkStart w:id="39" w:name="_Toc496688543"/>
+      <w:bookmarkStart w:id="37" w:name="_Toc496014960"/>
+      <w:bookmarkStart w:id="38" w:name="_Toc496015774"/>
+      <w:bookmarkStart w:id="39" w:name="_Toc496536712"/>
+      <w:bookmarkStart w:id="40" w:name="_Toc496688543"/>
       <w:r>
         <w:t>Administrateur</w:t>
       </w:r>
-      <w:bookmarkEnd w:id="36"/>
       <w:bookmarkEnd w:id="37"/>
       <w:bookmarkEnd w:id="38"/>
       <w:bookmarkEnd w:id="39"/>
+      <w:bookmarkEnd w:id="40"/>
     </w:p>
     <w:p>
       <w:pPr>
@@ -2337,38 +2431,38 @@
       <w:pPr>
         <w:pStyle w:val="TitleAH"/>
       </w:pPr>
-      <w:bookmarkStart w:id="40" w:name="_Toc496536713"/>
-      <w:bookmarkStart w:id="41" w:name="_Toc496688544"/>
+      <w:bookmarkStart w:id="41" w:name="_Toc496536713"/>
+      <w:bookmarkStart w:id="42" w:name="_Toc496688544"/>
       <w:r>
         <w:lastRenderedPageBreak/>
         <w:t>Guide développeur</w:t>
       </w:r>
-      <w:bookmarkEnd w:id="40"/>
       <w:bookmarkEnd w:id="41"/>
+      <w:bookmarkEnd w:id="42"/>
     </w:p>
     <w:p>
       <w:pPr>
         <w:pStyle w:val="Titre1AH"/>
       </w:pPr>
-      <w:bookmarkStart w:id="42" w:name="_Toc496536714"/>
-      <w:bookmarkStart w:id="43" w:name="_Toc496688545"/>
+      <w:bookmarkStart w:id="43" w:name="_Toc496536714"/>
+      <w:bookmarkStart w:id="44" w:name="_Toc496688545"/>
       <w:r>
         <w:t>Installation</w:t>
       </w:r>
-      <w:bookmarkEnd w:id="42"/>
       <w:bookmarkEnd w:id="43"/>
+      <w:bookmarkEnd w:id="44"/>
     </w:p>
     <w:p>
       <w:pPr>
         <w:pStyle w:val="SubTitre1AH"/>
       </w:pPr>
-      <w:bookmarkStart w:id="44" w:name="_Toc496536715"/>
-      <w:bookmarkStart w:id="45" w:name="_Toc496688546"/>
+      <w:bookmarkStart w:id="45" w:name="_Toc496536715"/>
+      <w:bookmarkStart w:id="46" w:name="_Toc496688546"/>
       <w:r>
         <w:t>Logiciels nécessaires</w:t>
       </w:r>
-      <w:bookmarkEnd w:id="44"/>
       <w:bookmarkEnd w:id="45"/>
+      <w:bookmarkEnd w:id="46"/>
     </w:p>
     <w:p>
       <w:pPr>
@@ -2396,12 +2490,14 @@
         </w:numPr>
       </w:pPr>
       <w:hyperlink r:id="rId13" w:anchor="download-wrapper" w:history="1">
+        <w:proofErr w:type="spellStart"/>
         <w:r>
           <w:rPr>
             <w:rStyle w:val="Hyperlink"/>
           </w:rPr>
           <w:t>WAMPServer</w:t>
         </w:r>
+        <w:proofErr w:type="spellEnd"/>
       </w:hyperlink>
     </w:p>
     <w:p>
@@ -2489,20 +2585,25 @@
       <w:pPr>
         <w:pStyle w:val="SubTitre1AH"/>
       </w:pPr>
-      <w:bookmarkStart w:id="46" w:name="_Toc496536716"/>
-      <w:bookmarkStart w:id="47" w:name="_Toc496688547"/>
+      <w:bookmarkStart w:id="47" w:name="_Toc496536716"/>
+      <w:bookmarkStart w:id="48" w:name="_Toc496688547"/>
       <w:r>
         <w:t>Configurations à effectuer :</w:t>
       </w:r>
-      <w:bookmarkEnd w:id="46"/>
       <w:bookmarkEnd w:id="47"/>
-    </w:p>
-    <w:p>
-      <w:pPr>
-        <w:pStyle w:val="NormalAH"/>
-      </w:pPr>
-      <w:r>
-        <w:t>WAMPServer :</w:t>
+      <w:bookmarkEnd w:id="48"/>
+    </w:p>
+    <w:p>
+      <w:pPr>
+        <w:pStyle w:val="NormalAH"/>
+      </w:pPr>
+      <w:proofErr w:type="spellStart"/>
+      <w:r>
+        <w:t>WAMPServer</w:t>
+      </w:r>
+      <w:proofErr w:type="spellEnd"/>
+      <w:r>
+        <w:t> :</w:t>
       </w:r>
     </w:p>
     <w:p>
@@ -2757,12 +2858,14 @@
         </w:rPr>
         <w:t>config/</w:t>
       </w:r>
+      <w:proofErr w:type="spellStart"/>
       <w:r>
         <w:rPr>
           <w:b/>
         </w:rPr>
         <w:t>db.propreties</w:t>
       </w:r>
+      <w:proofErr w:type="spellEnd"/>
       <w:r>
         <w:t>. Vous l’obtenez après.</w:t>
       </w:r>
@@ -2843,11 +2946,19 @@
       <w:r>
         <w:t xml:space="preserve">Cliquer sur </w:t>
       </w:r>
+      <w:proofErr w:type="spellStart"/>
       <w:r>
         <w:rPr>
           <w:b/>
         </w:rPr>
-        <w:t>Remote Settings</w:t>
+        <w:t>Remote</w:t>
+      </w:r>
+      <w:proofErr w:type="spellEnd"/>
+      <w:r>
+        <w:rPr>
+          <w:b/>
+        </w:rPr>
+        <w:t xml:space="preserve"> Settings</w:t>
       </w:r>
     </w:p>
     <w:p>
@@ -2897,12 +3008,14 @@
       <w:r>
         <w:t xml:space="preserve">, puis </w:t>
       </w:r>
+      <w:proofErr w:type="spellStart"/>
       <w:r>
         <w:rPr>
           <w:b/>
         </w:rPr>
         <w:t>edit</w:t>
       </w:r>
+      <w:proofErr w:type="spellEnd"/>
       <w:r>
         <w:t xml:space="preserve"> ensuite </w:t>
       </w:r>
@@ -2913,7 +3026,23 @@
         <w:t>new</w:t>
       </w:r>
       <w:r>
-        <w:t xml:space="preserve"> et ajouter le lien de votre dossier avec maven comme ceci : &lt;dossier maven&gt;\bin</w:t>
+        <w:t xml:space="preserve"> et ajouter le lien de votre dossier avec </w:t>
+      </w:r>
+      <w:proofErr w:type="spellStart"/>
+      <w:r>
+        <w:t>maven</w:t>
+      </w:r>
+      <w:proofErr w:type="spellEnd"/>
+      <w:r>
+        <w:t xml:space="preserve"> comme ceci : &lt;dossier </w:t>
+      </w:r>
+      <w:proofErr w:type="spellStart"/>
+      <w:r>
+        <w:t>maven</w:t>
+      </w:r>
+      <w:proofErr w:type="spellEnd"/>
+      <w:r>
+        <w:t>&gt;\bin</w:t>
       </w:r>
     </w:p>
     <w:p>
@@ -2927,14 +3056,20 @@
       <w:r>
         <w:t xml:space="preserve">Tester en ouvrant un cmd avec </w:t>
       </w:r>
+      <w:proofErr w:type="spellStart"/>
       <w:r>
         <w:rPr>
           <w:b/>
         </w:rPr>
-        <w:t>mvn -v</w:t>
-      </w:r>
-      <w:bookmarkStart w:id="48" w:name="_GoBack"/>
-      <w:bookmarkEnd w:id="48"/>
+        <w:t>mvn</w:t>
+      </w:r>
+      <w:proofErr w:type="spellEnd"/>
+      <w:r>
+        <w:rPr>
+          <w:b/>
+        </w:rPr>
+        <w:t xml:space="preserve"> -v</w:t>
+      </w:r>
     </w:p>
     <w:p>
       <w:pPr>
@@ -2988,8 +3123,16 @@
         <w:rPr>
           <w:lang w:val="en-US"/>
         </w:rPr>
-        <w:t>it init</w:t>
-      </w:r>
+        <w:t xml:space="preserve">it </w:t>
+      </w:r>
+      <w:proofErr w:type="spellStart"/>
+      <w:r>
+        <w:rPr>
+          <w:lang w:val="en-US"/>
+        </w:rPr>
+        <w:t>init</w:t>
+      </w:r>
+      <w:proofErr w:type="spellEnd"/>
       <w:r>
         <w:rPr>
           <w:lang w:val="en-US"/>
@@ -3047,11 +3190,16 @@
       <w:r>
         <w:t xml:space="preserve">La </w:t>
       </w:r>
+      <w:proofErr w:type="spellStart"/>
       <w:r>
         <w:t>JavaD</w:t>
       </w:r>
       <w:r>
-        <w:t>oc disponible dans</w:t>
+        <w:t>oc</w:t>
+      </w:r>
+      <w:proofErr w:type="spellEnd"/>
+      <w:r>
+        <w:t xml:space="preserve"> disponible dans</w:t>
       </w:r>
       <w:r>
         <w:t xml:space="preserve"> </w:t>
@@ -3060,12 +3208,26 @@
         <w:rPr>
           <w:b/>
         </w:rPr>
-        <w:t>Doc/JavaDoc/</w:t>
-      </w:r>
+        <w:t>Doc/</w:t>
+      </w:r>
+      <w:proofErr w:type="spellStart"/>
       <w:r>
         <w:rPr>
           <w:b/>
         </w:rPr>
+        <w:t>JavaDoc</w:t>
+      </w:r>
+      <w:proofErr w:type="spellEnd"/>
+      <w:r>
+        <w:rPr>
+          <w:b/>
+        </w:rPr>
+        <w:t>/</w:t>
+      </w:r>
+      <w:r>
+        <w:rPr>
+          <w:b/>
+        </w:rPr>
         <w:t>ht</w:t>
       </w:r>
       <w:r>
@@ -3108,7 +3270,15 @@
         <w:t xml:space="preserve"> </w:t>
       </w:r>
       <w:r>
-        <w:t>en faisant clic gauche sur l’icône Wampserver dans votre barre des tâches</w:t>
+        <w:t xml:space="preserve">en faisant clic gauche sur l’icône </w:t>
+      </w:r>
+      <w:proofErr w:type="spellStart"/>
+      <w:r>
+        <w:t>Wampserver</w:t>
+      </w:r>
+      <w:proofErr w:type="spellEnd"/>
+      <w:r>
+        <w:t xml:space="preserve"> dans votre barre des tâches</w:t>
       </w:r>
       <w:r>
         <w:t>.</w:t>
@@ -3121,7 +3291,15 @@
       </w:r>
       <w:r>
         <w:br/>
-        <w:t>Le hashage pour les mots de passe est sha1</w:t>
+        <w:t xml:space="preserve">Le </w:t>
+      </w:r>
+      <w:proofErr w:type="spellStart"/>
+      <w:r>
+        <w:t>hashage</w:t>
+      </w:r>
+      <w:proofErr w:type="spellEnd"/>
+      <w:r>
+        <w:t xml:space="preserve"> pour les mots de passe est sha1</w:t>
       </w:r>
       <w:r>
         <w:t>.</w:t>
@@ -3198,10 +3376,26 @@
         <w:rPr>
           <w:b/>
         </w:rPr>
-        <w:t>java -jar jenkins.war</w:t>
-      </w:r>
-      <w:r>
-        <w:t xml:space="preserve"> pour lancer le serveur jenkins, disponible </w:t>
+        <w:t xml:space="preserve">java -jar </w:t>
+      </w:r>
+      <w:proofErr w:type="spellStart"/>
+      <w:r>
+        <w:rPr>
+          <w:b/>
+        </w:rPr>
+        <w:t>jenkins.war</w:t>
+      </w:r>
+      <w:proofErr w:type="spellEnd"/>
+      <w:r>
+        <w:t xml:space="preserve"> pour lancer le serveur </w:t>
+      </w:r>
+      <w:proofErr w:type="spellStart"/>
+      <w:r>
+        <w:t>jenkins</w:t>
+      </w:r>
+      <w:proofErr w:type="spellEnd"/>
+      <w:r>
+        <w:t xml:space="preserve">, disponible </w:t>
       </w:r>
       <w:hyperlink r:id="rId21" w:history="1">
         <w:r>
@@ -3248,8 +3442,16 @@
         <w:rPr>
           <w:b/>
         </w:rPr>
-        <w:t>.jenkins</w:t>
-      </w:r>
+        <w:t>.</w:t>
+      </w:r>
+      <w:proofErr w:type="spellStart"/>
+      <w:r>
+        <w:rPr>
+          <w:b/>
+        </w:rPr>
+        <w:t>jenkins</w:t>
+      </w:r>
+      <w:proofErr w:type="spellEnd"/>
       <w:proofErr w:type="gramEnd"/>
       <w:r>
         <w:t xml:space="preserve"> dans votre répertoire d’utilisateur</w:t>
@@ -3261,8 +3463,30 @@
         <w:rPr>
           <w:b/>
         </w:rPr>
-        <w:t>C:\Users\&lt;Votre nom d’utilisateur&gt;\.jenkins</w:t>
-      </w:r>
+        <w:t>C:\</w:t>
+      </w:r>
+      <w:proofErr w:type="spellStart"/>
+      <w:r>
+        <w:rPr>
+          <w:b/>
+        </w:rPr>
+        <w:t>Users</w:t>
+      </w:r>
+      <w:proofErr w:type="spellEnd"/>
+      <w:r>
+        <w:rPr>
+          <w:b/>
+        </w:rPr>
+        <w:t>\&lt;Votre nom d’utilisateur&gt;\.</w:t>
+      </w:r>
+      <w:proofErr w:type="spellStart"/>
+      <w:r>
+        <w:rPr>
+          <w:b/>
+        </w:rPr>
+        <w:t>jenkins</w:t>
+      </w:r>
+      <w:proofErr w:type="spellEnd"/>
       <w:r>
         <w:t>)</w:t>
       </w:r>
@@ -3295,8 +3519,16 @@
         <w:rPr>
           <w:b/>
         </w:rPr>
-        <w:t>.jenkins</w:t>
-      </w:r>
+        <w:t>.</w:t>
+      </w:r>
+      <w:proofErr w:type="spellStart"/>
+      <w:r>
+        <w:rPr>
+          <w:b/>
+        </w:rPr>
+        <w:t>jenkins</w:t>
+      </w:r>
+      <w:proofErr w:type="spellEnd"/>
       <w:proofErr w:type="gramEnd"/>
       <w:r>
         <w:t xml:space="preserve"> et cliquez « remplacer tout ».</w:t>
@@ -3454,7 +3686,7 @@
                                 <w:rPr>
                                   <w:noProof/>
                                 </w:rPr>
-                                <w:t>6</w:t>
+                                <w:t>5</w:t>
                               </w:r>
                               <w:r>
                                 <w:rPr>
@@ -3520,7 +3752,7 @@
                           <w:rPr>
                             <w:noProof/>
                           </w:rPr>
-                          <w:t>6</w:t>
+                          <w:t>5</w:t>
                         </w:r>
                         <w:r>
                           <w:rPr>
@@ -3698,7 +3930,7 @@
         <w:noProof/>
         <w:color w:val="0070C0"/>
       </w:rPr>
-      <w:t>05.01.2018</w:t>
+      <w:t>10.01.2018</w:t>
     </w:r>
     <w:r>
       <w:rPr>
@@ -5202,7 +5434,7 @@
 </file>
 
 <file path=customXml/itemProps1.xml><?xml version="1.0" encoding="utf-8"?>
-<ds:datastoreItem xmlns:ds="http://schemas.openxmlformats.org/officeDocument/2006/customXml" ds:itemID="{62CC723E-C1E6-4CDD-898B-6E00E25BE1CC}">
+<ds:datastoreItem xmlns:ds="http://schemas.openxmlformats.org/officeDocument/2006/customXml" ds:itemID="{B9B07F54-472F-4A95-9A50-764502BA23C5}">
   <ds:schemaRefs>
     <ds:schemaRef ds:uri="http://schemas.openxmlformats.org/officeDocument/2006/bibliography"/>
   </ds:schemaRefs>

</xml_diff>